<commit_message>
Variables & Immutable class note
</commit_message>
<xml_diff>
--- a/Java8.docx
+++ b/Java8.docx
@@ -5036,21 +5036,7 @@
           <w:rFonts w:eastAsia="Times New Roman" w:cstheme="minorHAnsi"/>
           <w:color w:val="243B53"/>
         </w:rPr>
-        <w:t xml:space="preserve">When two methods </w:t>
-      </w:r>
-      <w:r>
-        <w:rPr>
-          <w:rFonts w:eastAsia="Times New Roman" w:cstheme="minorHAnsi"/>
-          <w:color w:val="243B53"/>
-        </w:rPr>
-        <w:t>want</w:t>
-      </w:r>
-      <w:r>
-        <w:rPr>
-          <w:rFonts w:eastAsia="Times New Roman" w:cstheme="minorHAnsi"/>
-          <w:color w:val="243B53"/>
-        </w:rPr>
-        <w:t xml:space="preserve"> to refer to the same instance of an primitive type, then pass wrapper class as </w:t>
+        <w:t>When two methods want to refer to the same instance of an primitive type, then pass wrapper class as </w:t>
       </w:r>
       <w:r>
         <w:rPr>
@@ -5164,21 +5150,7 @@
           <w:rFonts w:eastAsia="Times New Roman" w:cstheme="minorHAnsi"/>
           <w:color w:val="243B53"/>
         </w:rPr>
-        <w:t xml:space="preserve">When you want to refer null from data type, </w:t>
-      </w:r>
-      <w:r>
-        <w:rPr>
-          <w:rFonts w:eastAsia="Times New Roman" w:cstheme="minorHAnsi"/>
-          <w:color w:val="243B53"/>
-        </w:rPr>
-        <w:t>you</w:t>
-      </w:r>
-      <w:r>
-        <w:rPr>
-          <w:rFonts w:eastAsia="Times New Roman" w:cstheme="minorHAnsi"/>
-          <w:color w:val="243B53"/>
-        </w:rPr>
-        <w:t xml:space="preserve"> need object. </w:t>
+        <w:t>When you want to refer null from data type, you need object. </w:t>
       </w:r>
       <w:r>
         <w:rPr>
@@ -5245,13 +5217,7 @@
         <w:t>local in scope</w:t>
       </w:r>
       <w:r>
-        <w:t xml:space="preserve">. </w:t>
-      </w:r>
-      <w:r>
-        <w:t>e.g.,</w:t>
-      </w:r>
-      <w:r>
-        <w:t xml:space="preserve"> inside methods, counter for loops and intermediate results.</w:t>
+        <w:t>. e.g., inside methods, counter for loops and intermediate results.</w:t>
       </w:r>
     </w:p>
     <w:p>
@@ -5416,23 +5382,7 @@
           <w:color w:val="243B53"/>
           <w:shd w:val="clear" w:color="auto" w:fill="FFFFFF"/>
         </w:rPr>
-        <w:t xml:space="preserve">Also </w:t>
-      </w:r>
-      <w:r>
-        <w:rPr>
-          <w:rFonts w:cstheme="minorHAnsi"/>
-          <w:color w:val="243B53"/>
-          <w:shd w:val="clear" w:color="auto" w:fill="FFFFFF"/>
-        </w:rPr>
-        <w:t>known</w:t>
-      </w:r>
-      <w:r>
-        <w:rPr>
-          <w:rFonts w:cstheme="minorHAnsi"/>
-          <w:color w:val="243B53"/>
-          <w:shd w:val="clear" w:color="auto" w:fill="FFFFFF"/>
-        </w:rPr>
-        <w:t xml:space="preserve"> as </w:t>
+        <w:t>Also known as </w:t>
       </w:r>
       <w:r>
         <w:rPr>
@@ -5600,6 +5550,829 @@
         </w:rPr>
       </w:pPr>
     </w:p>
+    <w:p>
+      <w:pPr>
+        <w:pStyle w:val="Heading1"/>
+      </w:pPr>
+      <w:r>
+        <w:t>Immutable Class</w:t>
+      </w:r>
+    </w:p>
+    <w:p>
+      <w:r>
+        <w:t xml:space="preserve">An immutable class is one whose state </w:t>
+      </w:r>
+      <w:r>
+        <w:t>cannot</w:t>
+      </w:r>
+      <w:r>
+        <w:t xml:space="preserve"> be changed once created.</w:t>
+      </w:r>
+    </w:p>
+    <w:p>
+      <w:pPr>
+        <w:pStyle w:val="Heading2"/>
+      </w:pPr>
+      <w:r>
+        <w:t>Rules to create immutable classes</w:t>
+      </w:r>
+    </w:p>
+    <w:p>
+      <w:pPr>
+        <w:pStyle w:val="ListParagraph"/>
+        <w:numPr>
+          <w:ilvl w:val="0"/>
+          <w:numId w:val="33"/>
+        </w:numPr>
+      </w:pPr>
+      <w:r>
+        <w:t>Don’t provide “setter” methods — methods that modify fields or objects referred to by fields.</w:t>
+      </w:r>
+    </w:p>
+    <w:p>
+      <w:pPr>
+        <w:pStyle w:val="ListParagraph"/>
+        <w:numPr>
+          <w:ilvl w:val="0"/>
+          <w:numId w:val="34"/>
+        </w:numPr>
+      </w:pPr>
+      <w:r>
+        <w:t>This principle says that for all mutable properties in your class, do not provide setter methods.</w:t>
+      </w:r>
+    </w:p>
+    <w:p>
+      <w:pPr>
+        <w:pStyle w:val="ListParagraph"/>
+        <w:ind w:left="1440"/>
+      </w:pPr>
+    </w:p>
+    <w:p>
+      <w:pPr>
+        <w:pStyle w:val="ListParagraph"/>
+        <w:numPr>
+          <w:ilvl w:val="0"/>
+          <w:numId w:val="33"/>
+        </w:numPr>
+      </w:pPr>
+      <w:r>
+        <w:t>Make all fields final and private</w:t>
+      </w:r>
+    </w:p>
+    <w:p>
+      <w:pPr>
+        <w:pStyle w:val="ListParagraph"/>
+        <w:numPr>
+          <w:ilvl w:val="0"/>
+          <w:numId w:val="34"/>
+        </w:numPr>
+      </w:pPr>
+      <w:r>
+        <w:t xml:space="preserve">This is another way to increase immutability. Fields declared private will not be accessible outside the class and making them final will ensure the even accidentally you </w:t>
+      </w:r>
+      <w:r>
+        <w:t>cannot</w:t>
+      </w:r>
+      <w:r>
+        <w:t xml:space="preserve"> change them.</w:t>
+      </w:r>
+    </w:p>
+    <w:p>
+      <w:pPr>
+        <w:pStyle w:val="ListParagraph"/>
+        <w:ind w:left="1440"/>
+      </w:pPr>
+    </w:p>
+    <w:p>
+      <w:pPr>
+        <w:pStyle w:val="ListParagraph"/>
+        <w:numPr>
+          <w:ilvl w:val="0"/>
+          <w:numId w:val="33"/>
+        </w:numPr>
+      </w:pPr>
+      <w:r>
+        <w:t>Don’t allow subclasses to override methods</w:t>
+      </w:r>
+    </w:p>
+    <w:p>
+      <w:pPr>
+        <w:pStyle w:val="ListParagraph"/>
+        <w:numPr>
+          <w:ilvl w:val="0"/>
+          <w:numId w:val="34"/>
+        </w:numPr>
+      </w:pPr>
+      <w:r>
+        <w:t xml:space="preserve">The simplest way to do this is to declare the class as final. Final classes in java </w:t>
+      </w:r>
+      <w:r>
+        <w:t>cannot</w:t>
+      </w:r>
+      <w:r>
+        <w:t xml:space="preserve"> be extended.</w:t>
+      </w:r>
+    </w:p>
+    <w:p>
+      <w:pPr>
+        <w:pStyle w:val="ListParagraph"/>
+        <w:ind w:left="1440"/>
+      </w:pPr>
+    </w:p>
+    <w:p>
+      <w:pPr>
+        <w:pStyle w:val="ListParagraph"/>
+        <w:numPr>
+          <w:ilvl w:val="0"/>
+          <w:numId w:val="33"/>
+        </w:numPr>
+      </w:pPr>
+      <w:r>
+        <w:t>Special attention when having mutable instance variables</w:t>
+      </w:r>
+    </w:p>
+    <w:p>
+      <w:pPr>
+        <w:pStyle w:val="ListParagraph"/>
+        <w:numPr>
+          <w:ilvl w:val="0"/>
+          <w:numId w:val="34"/>
+        </w:numPr>
+      </w:pPr>
+      <w:r>
+        <w:t>Identify them and return new objects with copied content for all mutable objects. Immutable variables can be returned safely without extra effort.</w:t>
+      </w:r>
+    </w:p>
+    <w:p>
+      <w:pPr>
+        <w:pStyle w:val="ListParagraph"/>
+        <w:numPr>
+          <w:ilvl w:val="0"/>
+          <w:numId w:val="34"/>
+        </w:numPr>
+      </w:pPr>
+      <w:r>
+        <w:lastRenderedPageBreak/>
+        <w:t>E.g., String is Immutable class which can return directly without any extra efforts whereas Date is Mutable object so we need to create new object &amp; copied the content of mutable date object into it. Then only return it.</w:t>
+      </w:r>
+    </w:p>
+    <w:p>
+      <w:pPr>
+        <w:shd w:val="clear" w:color="auto" w:fill="F8F8F8"/>
+        <w:spacing w:after="0" w:line="343" w:lineRule="atLeast"/>
+        <w:textAlignment w:val="baseline"/>
+        <w:rPr>
+          <w:rFonts w:ascii="Source Code Pro" w:eastAsia="Times New Roman" w:hAnsi="Source Code Pro" w:cs="Times New Roman"/>
+          <w:color w:val="243B53"/>
+        </w:rPr>
+      </w:pPr>
+      <w:r>
+        <w:rPr>
+          <w:rFonts w:ascii="Source Code Pro" w:eastAsia="Times New Roman" w:hAnsi="Source Code Pro" w:cs="Courier New"/>
+          <w:color w:val="646464"/>
+          <w:bdr w:val="none" w:sz="0" w:space="0" w:color="auto" w:frame="1"/>
+        </w:rPr>
+        <w:t>/**</w:t>
+      </w:r>
+    </w:p>
+    <w:p>
+      <w:pPr>
+        <w:shd w:val="clear" w:color="auto" w:fill="F8F8F8"/>
+        <w:spacing w:after="0" w:line="343" w:lineRule="atLeast"/>
+        <w:textAlignment w:val="baseline"/>
+        <w:rPr>
+          <w:rFonts w:ascii="Source Code Pro" w:eastAsia="Times New Roman" w:hAnsi="Source Code Pro" w:cs="Times New Roman"/>
+          <w:color w:val="243B53"/>
+        </w:rPr>
+      </w:pPr>
+      <w:r>
+        <w:rPr>
+          <w:rFonts w:ascii="Source Code Pro" w:eastAsia="Times New Roman" w:hAnsi="Source Code Pro" w:cs="Courier New"/>
+          <w:color w:val="243B53"/>
+          <w:bdr w:val="none" w:sz="0" w:space="0" w:color="auto" w:frame="1"/>
+        </w:rPr>
+        <w:t>  </w:t>
+      </w:r>
+      <w:r>
+        <w:rPr>
+          <w:rFonts w:ascii="Source Code Pro" w:eastAsia="Times New Roman" w:hAnsi="Source Code Pro" w:cs="Courier New"/>
+          <w:color w:val="646464"/>
+          <w:bdr w:val="none" w:sz="0" w:space="0" w:color="auto" w:frame="1"/>
+        </w:rPr>
+        <w:t>* String class is also immutable so we can return the instance variable as it is</w:t>
+      </w:r>
+    </w:p>
+    <w:p>
+      <w:pPr>
+        <w:shd w:val="clear" w:color="auto" w:fill="F8F8F8"/>
+        <w:spacing w:after="0" w:line="343" w:lineRule="atLeast"/>
+        <w:textAlignment w:val="baseline"/>
+        <w:rPr>
+          <w:rFonts w:ascii="Source Code Pro" w:eastAsia="Times New Roman" w:hAnsi="Source Code Pro" w:cs="Times New Roman"/>
+          <w:color w:val="243B53"/>
+        </w:rPr>
+      </w:pPr>
+      <w:r>
+        <w:rPr>
+          <w:rFonts w:ascii="Source Code Pro" w:eastAsia="Times New Roman" w:hAnsi="Source Code Pro" w:cs="Courier New"/>
+          <w:color w:val="243B53"/>
+          <w:bdr w:val="none" w:sz="0" w:space="0" w:color="auto" w:frame="1"/>
+        </w:rPr>
+        <w:t>  </w:t>
+      </w:r>
+      <w:r>
+        <w:rPr>
+          <w:rFonts w:ascii="Source Code Pro" w:eastAsia="Times New Roman" w:hAnsi="Source Code Pro" w:cs="Courier New"/>
+          <w:color w:val="646464"/>
+          <w:bdr w:val="none" w:sz="0" w:space="0" w:color="auto" w:frame="1"/>
+        </w:rPr>
+        <w:t>* */</w:t>
+      </w:r>
+    </w:p>
+    <w:p>
+      <w:pPr>
+        <w:shd w:val="clear" w:color="auto" w:fill="F8F8F8"/>
+        <w:spacing w:after="0" w:line="343" w:lineRule="atLeast"/>
+        <w:textAlignment w:val="baseline"/>
+        <w:rPr>
+          <w:rFonts w:ascii="Source Code Pro" w:eastAsia="Times New Roman" w:hAnsi="Source Code Pro" w:cs="Times New Roman"/>
+          <w:color w:val="243B53"/>
+        </w:rPr>
+      </w:pPr>
+      <w:r>
+        <w:rPr>
+          <w:rFonts w:ascii="Source Code Pro" w:eastAsia="Times New Roman" w:hAnsi="Source Code Pro" w:cs="Courier New"/>
+          <w:color w:val="243B53"/>
+          <w:bdr w:val="none" w:sz="0" w:space="0" w:color="auto" w:frame="1"/>
+        </w:rPr>
+        <w:t>  </w:t>
+      </w:r>
+      <w:r>
+        <w:rPr>
+          <w:rFonts w:ascii="Source Code Pro" w:eastAsia="Times New Roman" w:hAnsi="Source Code Pro" w:cs="Courier New"/>
+          <w:b/>
+          <w:bCs/>
+          <w:color w:val="7F0055"/>
+          <w:bdr w:val="none" w:sz="0" w:space="0" w:color="auto" w:frame="1"/>
+        </w:rPr>
+        <w:t>public</w:t>
+      </w:r>
+      <w:r>
+        <w:rPr>
+          <w:rFonts w:ascii="Source Code Pro" w:eastAsia="Times New Roman" w:hAnsi="Source Code Pro" w:cs="Times New Roman"/>
+          <w:color w:val="243B53"/>
+        </w:rPr>
+        <w:t xml:space="preserve"> </w:t>
+      </w:r>
+      <w:r>
+        <w:rPr>
+          <w:rFonts w:ascii="Source Code Pro" w:eastAsia="Times New Roman" w:hAnsi="Source Code Pro" w:cs="Courier New"/>
+          <w:color w:val="000000"/>
+          <w:bdr w:val="none" w:sz="0" w:space="0" w:color="auto" w:frame="1"/>
+        </w:rPr>
+        <w:t>String getImmutableField2() {</w:t>
+      </w:r>
+    </w:p>
+    <w:p>
+      <w:pPr>
+        <w:shd w:val="clear" w:color="auto" w:fill="F8F8F8"/>
+        <w:spacing w:after="0" w:line="343" w:lineRule="atLeast"/>
+        <w:textAlignment w:val="baseline"/>
+        <w:rPr>
+          <w:rFonts w:ascii="Source Code Pro" w:eastAsia="Times New Roman" w:hAnsi="Source Code Pro" w:cs="Times New Roman"/>
+          <w:color w:val="243B53"/>
+        </w:rPr>
+      </w:pPr>
+      <w:r>
+        <w:rPr>
+          <w:rFonts w:ascii="Source Code Pro" w:eastAsia="Times New Roman" w:hAnsi="Source Code Pro" w:cs="Courier New"/>
+          <w:color w:val="243B53"/>
+          <w:bdr w:val="none" w:sz="0" w:space="0" w:color="auto" w:frame="1"/>
+        </w:rPr>
+        <w:t>    </w:t>
+      </w:r>
+      <w:r>
+        <w:rPr>
+          <w:rFonts w:ascii="Source Code Pro" w:eastAsia="Times New Roman" w:hAnsi="Source Code Pro" w:cs="Courier New"/>
+          <w:b/>
+          <w:bCs/>
+          <w:color w:val="7F0055"/>
+          <w:bdr w:val="none" w:sz="0" w:space="0" w:color="auto" w:frame="1"/>
+        </w:rPr>
+        <w:t>return</w:t>
+      </w:r>
+      <w:r>
+        <w:rPr>
+          <w:rFonts w:ascii="Source Code Pro" w:eastAsia="Times New Roman" w:hAnsi="Source Code Pro" w:cs="Times New Roman"/>
+          <w:color w:val="243B53"/>
+        </w:rPr>
+        <w:t xml:space="preserve"> </w:t>
+      </w:r>
+      <w:r>
+        <w:rPr>
+          <w:rFonts w:ascii="Source Code Pro" w:eastAsia="Times New Roman" w:hAnsi="Source Code Pro" w:cs="Courier New"/>
+          <w:color w:val="000000"/>
+          <w:bdr w:val="none" w:sz="0" w:space="0" w:color="auto" w:frame="1"/>
+        </w:rPr>
+        <w:t>immutableField2;</w:t>
+      </w:r>
+    </w:p>
+    <w:p>
+      <w:pPr>
+        <w:shd w:val="clear" w:color="auto" w:fill="F8F8F8"/>
+        <w:spacing w:after="0" w:line="343" w:lineRule="atLeast"/>
+        <w:textAlignment w:val="baseline"/>
+        <w:rPr>
+          <w:rFonts w:ascii="Source Code Pro" w:eastAsia="Times New Roman" w:hAnsi="Source Code Pro" w:cs="Times New Roman"/>
+          <w:color w:val="243B53"/>
+        </w:rPr>
+      </w:pPr>
+      <w:r>
+        <w:rPr>
+          <w:rFonts w:ascii="Source Code Pro" w:eastAsia="Times New Roman" w:hAnsi="Source Code Pro" w:cs="Courier New"/>
+          <w:color w:val="243B53"/>
+          <w:bdr w:val="none" w:sz="0" w:space="0" w:color="auto" w:frame="1"/>
+        </w:rPr>
+        <w:t>  </w:t>
+      </w:r>
+      <w:r>
+        <w:rPr>
+          <w:rFonts w:ascii="Source Code Pro" w:eastAsia="Times New Roman" w:hAnsi="Source Code Pro" w:cs="Courier New"/>
+          <w:color w:val="000000"/>
+          <w:bdr w:val="none" w:sz="0" w:space="0" w:color="auto" w:frame="1"/>
+        </w:rPr>
+        <w:t>}</w:t>
+      </w:r>
+    </w:p>
+    <w:p>
+      <w:pPr>
+        <w:shd w:val="clear" w:color="auto" w:fill="F8F8F8"/>
+        <w:spacing w:after="0" w:line="343" w:lineRule="atLeast"/>
+        <w:textAlignment w:val="baseline"/>
+        <w:rPr>
+          <w:rFonts w:ascii="Source Code Pro" w:eastAsia="Times New Roman" w:hAnsi="Source Code Pro" w:cs="Times New Roman"/>
+          <w:color w:val="243B53"/>
+        </w:rPr>
+      </w:pPr>
+      <w:r>
+        <w:rPr>
+          <w:rFonts w:ascii="Source Code Pro" w:eastAsia="Times New Roman" w:hAnsi="Source Code Pro" w:cs="Times New Roman"/>
+          <w:color w:val="243B53"/>
+        </w:rPr>
+        <w:t> </w:t>
+      </w:r>
+    </w:p>
+    <w:p>
+      <w:pPr>
+        <w:shd w:val="clear" w:color="auto" w:fill="F8F8F8"/>
+        <w:spacing w:after="0" w:line="343" w:lineRule="atLeast"/>
+        <w:textAlignment w:val="baseline"/>
+        <w:rPr>
+          <w:rFonts w:ascii="Source Code Pro" w:eastAsia="Times New Roman" w:hAnsi="Source Code Pro" w:cs="Times New Roman"/>
+          <w:color w:val="243B53"/>
+        </w:rPr>
+      </w:pPr>
+      <w:r>
+        <w:rPr>
+          <w:rFonts w:ascii="Source Code Pro" w:eastAsia="Times New Roman" w:hAnsi="Source Code Pro" w:cs="Courier New"/>
+          <w:color w:val="243B53"/>
+          <w:bdr w:val="none" w:sz="0" w:space="0" w:color="auto" w:frame="1"/>
+        </w:rPr>
+        <w:t>  </w:t>
+      </w:r>
+      <w:r>
+        <w:rPr>
+          <w:rFonts w:ascii="Source Code Pro" w:eastAsia="Times New Roman" w:hAnsi="Source Code Pro" w:cs="Courier New"/>
+          <w:color w:val="646464"/>
+          <w:bdr w:val="none" w:sz="0" w:space="0" w:color="auto" w:frame="1"/>
+        </w:rPr>
+        <w:t>/**</w:t>
+      </w:r>
+    </w:p>
+    <w:p>
+      <w:pPr>
+        <w:shd w:val="clear" w:color="auto" w:fill="F8F8F8"/>
+        <w:spacing w:after="0" w:line="343" w:lineRule="atLeast"/>
+        <w:textAlignment w:val="baseline"/>
+        <w:rPr>
+          <w:rFonts w:ascii="Source Code Pro" w:eastAsia="Times New Roman" w:hAnsi="Source Code Pro" w:cs="Times New Roman"/>
+          <w:color w:val="243B53"/>
+        </w:rPr>
+      </w:pPr>
+      <w:r>
+        <w:rPr>
+          <w:rFonts w:ascii="Source Code Pro" w:eastAsia="Times New Roman" w:hAnsi="Source Code Pro" w:cs="Courier New"/>
+          <w:color w:val="243B53"/>
+          <w:bdr w:val="none" w:sz="0" w:space="0" w:color="auto" w:frame="1"/>
+        </w:rPr>
+        <w:t>  </w:t>
+      </w:r>
+      <w:r>
+        <w:rPr>
+          <w:rFonts w:ascii="Source Code Pro" w:eastAsia="Times New Roman" w:hAnsi="Source Code Pro" w:cs="Courier New"/>
+          <w:color w:val="646464"/>
+          <w:bdr w:val="none" w:sz="0" w:space="0" w:color="auto" w:frame="1"/>
+        </w:rPr>
+        <w:t>* Date class is mutable so we need a little care here.</w:t>
+      </w:r>
+    </w:p>
+    <w:p>
+      <w:pPr>
+        <w:shd w:val="clear" w:color="auto" w:fill="F8F8F8"/>
+        <w:spacing w:after="0" w:line="343" w:lineRule="atLeast"/>
+        <w:textAlignment w:val="baseline"/>
+        <w:rPr>
+          <w:rFonts w:ascii="Source Code Pro" w:eastAsia="Times New Roman" w:hAnsi="Source Code Pro" w:cs="Times New Roman"/>
+          <w:color w:val="243B53"/>
+        </w:rPr>
+      </w:pPr>
+      <w:r>
+        <w:rPr>
+          <w:rFonts w:ascii="Source Code Pro" w:eastAsia="Times New Roman" w:hAnsi="Source Code Pro" w:cs="Courier New"/>
+          <w:color w:val="243B53"/>
+          <w:bdr w:val="none" w:sz="0" w:space="0" w:color="auto" w:frame="1"/>
+        </w:rPr>
+        <w:t>  </w:t>
+      </w:r>
+      <w:r>
+        <w:rPr>
+          <w:rFonts w:ascii="Source Code Pro" w:eastAsia="Times New Roman" w:hAnsi="Source Code Pro" w:cs="Courier New"/>
+          <w:color w:val="646464"/>
+          <w:bdr w:val="none" w:sz="0" w:space="0" w:color="auto" w:frame="1"/>
+        </w:rPr>
+        <w:t>* We should not return the reference of original instance variable.</w:t>
+      </w:r>
+    </w:p>
+    <w:p>
+      <w:pPr>
+        <w:shd w:val="clear" w:color="auto" w:fill="F8F8F8"/>
+        <w:spacing w:after="0" w:line="343" w:lineRule="atLeast"/>
+        <w:textAlignment w:val="baseline"/>
+        <w:rPr>
+          <w:rFonts w:ascii="Source Code Pro" w:eastAsia="Times New Roman" w:hAnsi="Source Code Pro" w:cs="Times New Roman"/>
+          <w:color w:val="243B53"/>
+        </w:rPr>
+      </w:pPr>
+      <w:r>
+        <w:rPr>
+          <w:rFonts w:ascii="Source Code Pro" w:eastAsia="Times New Roman" w:hAnsi="Source Code Pro" w:cs="Courier New"/>
+          <w:color w:val="243B53"/>
+          <w:bdr w:val="none" w:sz="0" w:space="0" w:color="auto" w:frame="1"/>
+        </w:rPr>
+        <w:t>  </w:t>
+      </w:r>
+      <w:r>
+        <w:rPr>
+          <w:rFonts w:ascii="Source Code Pro" w:eastAsia="Times New Roman" w:hAnsi="Source Code Pro" w:cs="Courier New"/>
+          <w:color w:val="646464"/>
+          <w:bdr w:val="none" w:sz="0" w:space="0" w:color="auto" w:frame="1"/>
+        </w:rPr>
+        <w:t>* Instead a new Date object, with content copied to it, should be returned.</w:t>
+      </w:r>
+    </w:p>
+    <w:p>
+      <w:pPr>
+        <w:shd w:val="clear" w:color="auto" w:fill="F8F8F8"/>
+        <w:spacing w:after="0" w:line="343" w:lineRule="atLeast"/>
+        <w:textAlignment w:val="baseline"/>
+        <w:rPr>
+          <w:rFonts w:ascii="Source Code Pro" w:eastAsia="Times New Roman" w:hAnsi="Source Code Pro" w:cs="Times New Roman"/>
+          <w:color w:val="243B53"/>
+        </w:rPr>
+      </w:pPr>
+      <w:r>
+        <w:rPr>
+          <w:rFonts w:ascii="Source Code Pro" w:eastAsia="Times New Roman" w:hAnsi="Source Code Pro" w:cs="Courier New"/>
+          <w:color w:val="243B53"/>
+          <w:bdr w:val="none" w:sz="0" w:space="0" w:color="auto" w:frame="1"/>
+        </w:rPr>
+        <w:t>  </w:t>
+      </w:r>
+      <w:r>
+        <w:rPr>
+          <w:rFonts w:ascii="Source Code Pro" w:eastAsia="Times New Roman" w:hAnsi="Source Code Pro" w:cs="Courier New"/>
+          <w:color w:val="646464"/>
+          <w:bdr w:val="none" w:sz="0" w:space="0" w:color="auto" w:frame="1"/>
+        </w:rPr>
+        <w:t>* */</w:t>
+      </w:r>
+    </w:p>
+    <w:p>
+      <w:pPr>
+        <w:shd w:val="clear" w:color="auto" w:fill="F8F8F8"/>
+        <w:spacing w:after="0" w:line="343" w:lineRule="atLeast"/>
+        <w:textAlignment w:val="baseline"/>
+        <w:rPr>
+          <w:rFonts w:ascii="Source Code Pro" w:eastAsia="Times New Roman" w:hAnsi="Source Code Pro" w:cs="Times New Roman"/>
+          <w:color w:val="243B53"/>
+        </w:rPr>
+      </w:pPr>
+      <w:r>
+        <w:rPr>
+          <w:rFonts w:ascii="Source Code Pro" w:eastAsia="Times New Roman" w:hAnsi="Source Code Pro" w:cs="Courier New"/>
+          <w:color w:val="243B53"/>
+          <w:bdr w:val="none" w:sz="0" w:space="0" w:color="auto" w:frame="1"/>
+        </w:rPr>
+        <w:t>  </w:t>
+      </w:r>
+      <w:r>
+        <w:rPr>
+          <w:rFonts w:ascii="Source Code Pro" w:eastAsia="Times New Roman" w:hAnsi="Source Code Pro" w:cs="Courier New"/>
+          <w:b/>
+          <w:bCs/>
+          <w:color w:val="7F0055"/>
+          <w:bdr w:val="none" w:sz="0" w:space="0" w:color="auto" w:frame="1"/>
+        </w:rPr>
+        <w:t>public</w:t>
+      </w:r>
+      <w:r>
+        <w:rPr>
+          <w:rFonts w:ascii="Source Code Pro" w:eastAsia="Times New Roman" w:hAnsi="Source Code Pro" w:cs="Times New Roman"/>
+          <w:color w:val="243B53"/>
+        </w:rPr>
+        <w:t xml:space="preserve"> </w:t>
+      </w:r>
+      <w:r>
+        <w:rPr>
+          <w:rFonts w:ascii="Source Code Pro" w:eastAsia="Times New Roman" w:hAnsi="Source Code Pro" w:cs="Courier New"/>
+          <w:color w:val="000000"/>
+          <w:bdr w:val="none" w:sz="0" w:space="0" w:color="auto" w:frame="1"/>
+        </w:rPr>
+        <w:t xml:space="preserve">Date </w:t>
+      </w:r>
+      <w:proofErr w:type="spellStart"/>
+      <w:r>
+        <w:rPr>
+          <w:rFonts w:ascii="Source Code Pro" w:eastAsia="Times New Roman" w:hAnsi="Source Code Pro" w:cs="Courier New"/>
+          <w:color w:val="000000"/>
+          <w:bdr w:val="none" w:sz="0" w:space="0" w:color="auto" w:frame="1"/>
+        </w:rPr>
+        <w:t>getMutableField</w:t>
+      </w:r>
+      <w:proofErr w:type="spellEnd"/>
+      <w:r>
+        <w:rPr>
+          <w:rFonts w:ascii="Source Code Pro" w:eastAsia="Times New Roman" w:hAnsi="Source Code Pro" w:cs="Courier New"/>
+          <w:color w:val="000000"/>
+          <w:bdr w:val="none" w:sz="0" w:space="0" w:color="auto" w:frame="1"/>
+        </w:rPr>
+        <w:t>() {</w:t>
+      </w:r>
+    </w:p>
+    <w:p>
+      <w:pPr>
+        <w:shd w:val="clear" w:color="auto" w:fill="F8F8F8"/>
+        <w:spacing w:after="0" w:line="343" w:lineRule="atLeast"/>
+        <w:textAlignment w:val="baseline"/>
+        <w:rPr>
+          <w:rFonts w:ascii="Source Code Pro" w:eastAsia="Times New Roman" w:hAnsi="Source Code Pro" w:cs="Times New Roman"/>
+          <w:color w:val="243B53"/>
+        </w:rPr>
+      </w:pPr>
+      <w:r>
+        <w:rPr>
+          <w:rFonts w:ascii="Source Code Pro" w:eastAsia="Times New Roman" w:hAnsi="Source Code Pro" w:cs="Courier New"/>
+          <w:color w:val="243B53"/>
+          <w:bdr w:val="none" w:sz="0" w:space="0" w:color="auto" w:frame="1"/>
+        </w:rPr>
+        <w:t>    </w:t>
+      </w:r>
+      <w:r>
+        <w:rPr>
+          <w:rFonts w:ascii="Source Code Pro" w:eastAsia="Times New Roman" w:hAnsi="Source Code Pro" w:cs="Courier New"/>
+          <w:b/>
+          <w:bCs/>
+          <w:color w:val="7F0055"/>
+          <w:bdr w:val="none" w:sz="0" w:space="0" w:color="auto" w:frame="1"/>
+        </w:rPr>
+        <w:t>return</w:t>
+      </w:r>
+      <w:r>
+        <w:rPr>
+          <w:rFonts w:ascii="Source Code Pro" w:eastAsia="Times New Roman" w:hAnsi="Source Code Pro" w:cs="Times New Roman"/>
+          <w:color w:val="243B53"/>
+        </w:rPr>
+        <w:t xml:space="preserve"> </w:t>
+      </w:r>
+      <w:r>
+        <w:rPr>
+          <w:rFonts w:ascii="Source Code Pro" w:eastAsia="Times New Roman" w:hAnsi="Source Code Pro" w:cs="Courier New"/>
+          <w:b/>
+          <w:bCs/>
+          <w:color w:val="7F0055"/>
+          <w:bdr w:val="none" w:sz="0" w:space="0" w:color="auto" w:frame="1"/>
+        </w:rPr>
+        <w:t>new</w:t>
+      </w:r>
+      <w:r>
+        <w:rPr>
+          <w:rFonts w:ascii="Source Code Pro" w:eastAsia="Times New Roman" w:hAnsi="Source Code Pro" w:cs="Times New Roman"/>
+          <w:color w:val="243B53"/>
+        </w:rPr>
+        <w:t xml:space="preserve"> </w:t>
+      </w:r>
+      <w:r>
+        <w:rPr>
+          <w:rFonts w:ascii="Source Code Pro" w:eastAsia="Times New Roman" w:hAnsi="Source Code Pro" w:cs="Courier New"/>
+          <w:color w:val="000000"/>
+          <w:bdr w:val="none" w:sz="0" w:space="0" w:color="auto" w:frame="1"/>
+        </w:rPr>
+        <w:t>Date(</w:t>
+      </w:r>
+      <w:proofErr w:type="spellStart"/>
+      <w:r>
+        <w:rPr>
+          <w:rFonts w:ascii="Source Code Pro" w:eastAsia="Times New Roman" w:hAnsi="Source Code Pro" w:cs="Courier New"/>
+          <w:color w:val="000000"/>
+          <w:bdr w:val="none" w:sz="0" w:space="0" w:color="auto" w:frame="1"/>
+        </w:rPr>
+        <w:t>mutableField.getTime</w:t>
+      </w:r>
+      <w:proofErr w:type="spellEnd"/>
+      <w:r>
+        <w:rPr>
+          <w:rFonts w:ascii="Source Code Pro" w:eastAsia="Times New Roman" w:hAnsi="Source Code Pro" w:cs="Courier New"/>
+          <w:color w:val="000000"/>
+          <w:bdr w:val="none" w:sz="0" w:space="0" w:color="auto" w:frame="1"/>
+        </w:rPr>
+        <w:t>());</w:t>
+      </w:r>
+    </w:p>
+    <w:p>
+      <w:pPr>
+        <w:shd w:val="clear" w:color="auto" w:fill="F8F8F8"/>
+        <w:spacing w:after="0" w:line="343" w:lineRule="atLeast"/>
+        <w:textAlignment w:val="baseline"/>
+        <w:rPr>
+          <w:rFonts w:ascii="Source Code Pro" w:eastAsia="Times New Roman" w:hAnsi="Source Code Pro" w:cs="Times New Roman"/>
+          <w:color w:val="243B53"/>
+        </w:rPr>
+      </w:pPr>
+      <w:r>
+        <w:rPr>
+          <w:rFonts w:ascii="Source Code Pro" w:eastAsia="Times New Roman" w:hAnsi="Source Code Pro" w:cs="Courier New"/>
+          <w:color w:val="243B53"/>
+          <w:bdr w:val="none" w:sz="0" w:space="0" w:color="auto" w:frame="1"/>
+        </w:rPr>
+        <w:t>  </w:t>
+      </w:r>
+      <w:r>
+        <w:rPr>
+          <w:rFonts w:ascii="Source Code Pro" w:eastAsia="Times New Roman" w:hAnsi="Source Code Pro" w:cs="Courier New"/>
+          <w:color w:val="000000"/>
+          <w:bdr w:val="none" w:sz="0" w:space="0" w:color="auto" w:frame="1"/>
+        </w:rPr>
+        <w:t>}</w:t>
+      </w:r>
+    </w:p>
+    <w:p/>
+    <w:p>
+      <w:pPr>
+        <w:pStyle w:val="Heading2"/>
+      </w:pPr>
+      <w:r>
+        <w:t>Benefits of making a class immutable</w:t>
+      </w:r>
+    </w:p>
+    <w:p>
+      <w:pPr>
+        <w:rPr>
+          <w:rFonts w:ascii="Raleway" w:hAnsi="Raleway"/>
+          <w:color w:val="243B53"/>
+          <w:sz w:val="27"/>
+          <w:szCs w:val="27"/>
+          <w:shd w:val="clear" w:color="auto" w:fill="FFFFFF"/>
+        </w:rPr>
+      </w:pPr>
+      <w:r>
+        <w:rPr>
+          <w:rFonts w:ascii="Raleway" w:hAnsi="Raleway"/>
+          <w:color w:val="243B53"/>
+          <w:sz w:val="27"/>
+          <w:szCs w:val="27"/>
+          <w:shd w:val="clear" w:color="auto" w:fill="FFFFFF"/>
+        </w:rPr>
+        <w:t> In Java, immutable classes are:</w:t>
+      </w:r>
+    </w:p>
+    <w:p>
+      <w:pPr>
+        <w:pStyle w:val="ListParagraph"/>
+        <w:numPr>
+          <w:ilvl w:val="0"/>
+          <w:numId w:val="36"/>
+        </w:numPr>
+      </w:pPr>
+      <w:r>
+        <w:t>are simple to construct, test, and use</w:t>
+      </w:r>
+    </w:p>
+    <w:p>
+      <w:pPr>
+        <w:pStyle w:val="ListParagraph"/>
+        <w:numPr>
+          <w:ilvl w:val="0"/>
+          <w:numId w:val="36"/>
+        </w:numPr>
+      </w:pPr>
+      <w:r>
+        <w:t>are automatically thread-safe and have no synchronization issues</w:t>
+      </w:r>
+    </w:p>
+    <w:p>
+      <w:pPr>
+        <w:pStyle w:val="ListParagraph"/>
+        <w:numPr>
+          <w:ilvl w:val="0"/>
+          <w:numId w:val="36"/>
+        </w:numPr>
+      </w:pPr>
+      <w:r>
+        <w:t>do not need a copy constructor</w:t>
+      </w:r>
+    </w:p>
+    <w:p>
+      <w:pPr>
+        <w:pStyle w:val="ListParagraph"/>
+        <w:numPr>
+          <w:ilvl w:val="0"/>
+          <w:numId w:val="36"/>
+        </w:numPr>
+      </w:pPr>
+      <w:r>
+        <w:t>do not need an implementation of clone</w:t>
+      </w:r>
+    </w:p>
+    <w:p>
+      <w:pPr>
+        <w:pStyle w:val="ListParagraph"/>
+        <w:numPr>
+          <w:ilvl w:val="0"/>
+          <w:numId w:val="36"/>
+        </w:numPr>
+      </w:pPr>
+      <w:r>
+        <w:t xml:space="preserve">allow </w:t>
+      </w:r>
+      <w:proofErr w:type="spellStart"/>
+      <w:r>
+        <w:t>hashCode</w:t>
+      </w:r>
+      <w:proofErr w:type="spellEnd"/>
+      <w:r>
+        <w:t>() to use lazy initialization, and to cache its return value</w:t>
+      </w:r>
+    </w:p>
+    <w:p>
+      <w:pPr>
+        <w:pStyle w:val="ListParagraph"/>
+        <w:numPr>
+          <w:ilvl w:val="0"/>
+          <w:numId w:val="36"/>
+        </w:numPr>
+      </w:pPr>
+      <w:r>
+        <w:t>do not need to be copied defensively when used as a field</w:t>
+      </w:r>
+    </w:p>
+    <w:p>
+      <w:pPr>
+        <w:pStyle w:val="ListParagraph"/>
+        <w:numPr>
+          <w:ilvl w:val="0"/>
+          <w:numId w:val="36"/>
+        </w:numPr>
+      </w:pPr>
+      <w:r>
+        <w:t>make good Map keys and Set elements (these objects must not change state while in the collection)</w:t>
+      </w:r>
+    </w:p>
+    <w:p>
+      <w:pPr>
+        <w:pStyle w:val="ListParagraph"/>
+        <w:numPr>
+          <w:ilvl w:val="0"/>
+          <w:numId w:val="36"/>
+        </w:numPr>
+      </w:pPr>
+      <w:r>
+        <w:t>have their class invariant established once upon construction, and it never needs to be checked again</w:t>
+      </w:r>
+    </w:p>
+    <w:p>
+      <w:pPr>
+        <w:pStyle w:val="ListParagraph"/>
+        <w:numPr>
+          <w:ilvl w:val="0"/>
+          <w:numId w:val="36"/>
+        </w:numPr>
+      </w:pPr>
+      <w:r>
+        <w:t>always have “failure atomicity” (a term used by Joshua Bloch) : if an immutable object throws an exception, it’s never left in an undesirable or indeterminate state</w:t>
+      </w:r>
+    </w:p>
+    <w:p/>
+    <w:p/>
     <w:p/>
     <w:p>
       <w:pPr>
@@ -5658,6 +6431,119 @@
 <file path=word/numbering.xml><?xml version="1.0" encoding="utf-8"?>
 <w:numbering xmlns:wpc="http://schemas.microsoft.com/office/word/2010/wordprocessingCanvas" xmlns:cx="http://schemas.microsoft.com/office/drawing/2014/chartex" xmlns:cx1="http://schemas.microsoft.com/office/drawing/2015/9/8/chartex" xmlns:cx2="http://schemas.microsoft.com/office/drawing/2015/10/21/chartex" xmlns:cx3="http://schemas.microsoft.com/office/drawing/2016/5/9/chartex" xmlns:cx4="http://schemas.microsoft.com/office/drawing/2016/5/10/chartex" xmlns:cx5="http://schemas.microsoft.com/office/drawing/2016/5/11/chartex" xmlns:cx6="http://schemas.microsoft.com/office/drawing/2016/5/12/chartex" xmlns:cx7="http://schemas.microsoft.com/office/drawing/2016/5/13/chartex" xmlns:cx8="http://schemas.microsoft.com/office/drawing/2016/5/14/chartex" xmlns:mc="http://schemas.openxmlformats.org/markup-compatibility/2006" xmlns:aink="http://schemas.microsoft.com/office/drawing/2016/ink" xmlns:am3d="http://schemas.microsoft.com/office/drawing/2017/model3d" xmlns:o="urn:schemas-microsoft-com:office:office" xmlns:r="http://schemas.openxmlformats.org/officeDocument/2006/relationships" xmlns:m="http://schemas.openxmlformats.org/officeDocument/2006/math" xmlns:v="urn:schemas-microsoft-com:vml" xmlns:wp14="http://schemas.microsoft.com/office/word/2010/wordprocessingDrawing" xmlns:wp="http://schemas.openxmlformats.org/drawingml/2006/wordprocessingDrawing" xmlns:w10="urn:schemas-microsoft-com:office:word" xmlns:w="http://schemas.openxmlformats.org/wordprocessingml/2006/main" xmlns:w14="http://schemas.microsoft.com/office/word/2010/wordml" xmlns:w15="http://schemas.microsoft.com/office/word/2012/wordml" xmlns:w16cex="http://schemas.microsoft.com/office/word/2018/wordml/cex" xmlns:w16cid="http://schemas.microsoft.com/office/word/2016/wordml/cid" xmlns:w16="http://schemas.microsoft.com/office/word/2018/wordml" xmlns:w16sdtdh="http://schemas.microsoft.com/office/word/2020/wordml/sdtdatahash" xmlns:w16se="http://schemas.microsoft.com/office/word/2015/wordml/symex" xmlns:wpg="http://schemas.microsoft.com/office/word/2010/wordprocessingGroup" xmlns:wpi="http://schemas.microsoft.com/office/word/2010/wordprocessingInk" xmlns:wne="http://schemas.microsoft.com/office/word/2006/wordml" xmlns:wps="http://schemas.microsoft.com/office/word/2010/wordprocessingShape" mc:Ignorable="w14 w15 w16se w16cid w16 w16cex w16sdtdh wp14">
   <w:abstractNum w:abstractNumId="0" w15:restartNumberingAfterBreak="0">
+    <w:nsid w:val="004D45A6"/>
+    <w:multiLevelType w:val="hybridMultilevel"/>
+    <w:tmpl w:val="1C345CB8"/>
+    <w:lvl w:ilvl="0" w:tplc="FFFFFFFF">
+      <w:start w:val="1"/>
+      <w:numFmt w:val="decimal"/>
+      <w:lvlText w:val="%1."/>
+      <w:lvlJc w:val="left"/>
+      <w:pPr>
+        <w:ind w:left="720" w:hanging="360"/>
+      </w:pPr>
+      <w:rPr>
+        <w:rFonts w:hint="default"/>
+      </w:rPr>
+    </w:lvl>
+    <w:lvl w:ilvl="1" w:tplc="FFFFFFFF" w:tentative="1">
+      <w:start w:val="1"/>
+      <w:numFmt w:val="bullet"/>
+      <w:lvlText w:val="o"/>
+      <w:lvlJc w:val="left"/>
+      <w:pPr>
+        <w:ind w:left="1440" w:hanging="360"/>
+      </w:pPr>
+      <w:rPr>
+        <w:rFonts w:ascii="Courier New" w:hAnsi="Courier New" w:cs="Courier New" w:hint="default"/>
+      </w:rPr>
+    </w:lvl>
+    <w:lvl w:ilvl="2" w:tplc="FFFFFFFF" w:tentative="1">
+      <w:start w:val="1"/>
+      <w:numFmt w:val="bullet"/>
+      <w:lvlText w:val=""/>
+      <w:lvlJc w:val="left"/>
+      <w:pPr>
+        <w:ind w:left="2160" w:hanging="360"/>
+      </w:pPr>
+      <w:rPr>
+        <w:rFonts w:ascii="Wingdings" w:hAnsi="Wingdings" w:hint="default"/>
+      </w:rPr>
+    </w:lvl>
+    <w:lvl w:ilvl="3" w:tplc="FFFFFFFF" w:tentative="1">
+      <w:start w:val="1"/>
+      <w:numFmt w:val="bullet"/>
+      <w:lvlText w:val=""/>
+      <w:lvlJc w:val="left"/>
+      <w:pPr>
+        <w:ind w:left="2880" w:hanging="360"/>
+      </w:pPr>
+      <w:rPr>
+        <w:rFonts w:ascii="Symbol" w:hAnsi="Symbol" w:hint="default"/>
+      </w:rPr>
+    </w:lvl>
+    <w:lvl w:ilvl="4" w:tplc="FFFFFFFF" w:tentative="1">
+      <w:start w:val="1"/>
+      <w:numFmt w:val="bullet"/>
+      <w:lvlText w:val="o"/>
+      <w:lvlJc w:val="left"/>
+      <w:pPr>
+        <w:ind w:left="3600" w:hanging="360"/>
+      </w:pPr>
+      <w:rPr>
+        <w:rFonts w:ascii="Courier New" w:hAnsi="Courier New" w:cs="Courier New" w:hint="default"/>
+      </w:rPr>
+    </w:lvl>
+    <w:lvl w:ilvl="5" w:tplc="FFFFFFFF" w:tentative="1">
+      <w:start w:val="1"/>
+      <w:numFmt w:val="bullet"/>
+      <w:lvlText w:val=""/>
+      <w:lvlJc w:val="left"/>
+      <w:pPr>
+        <w:ind w:left="4320" w:hanging="360"/>
+      </w:pPr>
+      <w:rPr>
+        <w:rFonts w:ascii="Wingdings" w:hAnsi="Wingdings" w:hint="default"/>
+      </w:rPr>
+    </w:lvl>
+    <w:lvl w:ilvl="6" w:tplc="FFFFFFFF" w:tentative="1">
+      <w:start w:val="1"/>
+      <w:numFmt w:val="bullet"/>
+      <w:lvlText w:val=""/>
+      <w:lvlJc w:val="left"/>
+      <w:pPr>
+        <w:ind w:left="5040" w:hanging="360"/>
+      </w:pPr>
+      <w:rPr>
+        <w:rFonts w:ascii="Symbol" w:hAnsi="Symbol" w:hint="default"/>
+      </w:rPr>
+    </w:lvl>
+    <w:lvl w:ilvl="7" w:tplc="FFFFFFFF" w:tentative="1">
+      <w:start w:val="1"/>
+      <w:numFmt w:val="bullet"/>
+      <w:lvlText w:val="o"/>
+      <w:lvlJc w:val="left"/>
+      <w:pPr>
+        <w:ind w:left="5760" w:hanging="360"/>
+      </w:pPr>
+      <w:rPr>
+        <w:rFonts w:ascii="Courier New" w:hAnsi="Courier New" w:cs="Courier New" w:hint="default"/>
+      </w:rPr>
+    </w:lvl>
+    <w:lvl w:ilvl="8" w:tplc="FFFFFFFF" w:tentative="1">
+      <w:start w:val="1"/>
+      <w:numFmt w:val="bullet"/>
+      <w:lvlText w:val=""/>
+      <w:lvlJc w:val="left"/>
+      <w:pPr>
+        <w:ind w:left="6480" w:hanging="360"/>
+      </w:pPr>
+      <w:rPr>
+        <w:rFonts w:ascii="Wingdings" w:hAnsi="Wingdings" w:hint="default"/>
+      </w:rPr>
+    </w:lvl>
+  </w:abstractNum>
+  <w:abstractNum w:abstractNumId="1" w15:restartNumberingAfterBreak="0">
     <w:nsid w:val="02D374E5"/>
     <w:multiLevelType w:val="hybridMultilevel"/>
     <w:tmpl w:val="A7C4B49A"/>
@@ -5770,10 +6656,10 @@
       </w:rPr>
     </w:lvl>
   </w:abstractNum>
-  <w:abstractNum w:abstractNumId="1" w15:restartNumberingAfterBreak="0">
+  <w:abstractNum w:abstractNumId="2" w15:restartNumberingAfterBreak="0">
     <w:nsid w:val="0B5C7AA1"/>
     <w:multiLevelType w:val="hybridMultilevel"/>
-    <w:tmpl w:val="27229434"/>
+    <w:tmpl w:val="1A209BF4"/>
     <w:lvl w:ilvl="0" w:tplc="0409000F">
       <w:start w:val="1"/>
       <w:numFmt w:val="decimal"/>
@@ -5883,7 +6769,7 @@
       </w:rPr>
     </w:lvl>
   </w:abstractNum>
-  <w:abstractNum w:abstractNumId="2" w15:restartNumberingAfterBreak="0">
+  <w:abstractNum w:abstractNumId="3" w15:restartNumberingAfterBreak="0">
     <w:nsid w:val="100E0E9C"/>
     <w:multiLevelType w:val="hybridMultilevel"/>
     <w:tmpl w:val="5C861B4E"/>
@@ -5996,7 +6882,7 @@
       </w:rPr>
     </w:lvl>
   </w:abstractNum>
-  <w:abstractNum w:abstractNumId="3" w15:restartNumberingAfterBreak="0">
+  <w:abstractNum w:abstractNumId="4" w15:restartNumberingAfterBreak="0">
     <w:nsid w:val="10D44FBF"/>
     <w:multiLevelType w:val="hybridMultilevel"/>
     <w:tmpl w:val="2710FCC2"/>
@@ -6109,7 +6995,7 @@
       </w:rPr>
     </w:lvl>
   </w:abstractNum>
-  <w:abstractNum w:abstractNumId="4" w15:restartNumberingAfterBreak="0">
+  <w:abstractNum w:abstractNumId="5" w15:restartNumberingAfterBreak="0">
     <w:nsid w:val="1A264AA7"/>
     <w:multiLevelType w:val="hybridMultilevel"/>
     <w:tmpl w:val="6E067F8A"/>
@@ -6222,7 +7108,7 @@
       </w:rPr>
     </w:lvl>
   </w:abstractNum>
-  <w:abstractNum w:abstractNumId="5" w15:restartNumberingAfterBreak="0">
+  <w:abstractNum w:abstractNumId="6" w15:restartNumberingAfterBreak="0">
     <w:nsid w:val="1CE0622F"/>
     <w:multiLevelType w:val="hybridMultilevel"/>
     <w:tmpl w:val="D68A1FB2"/>
@@ -6308,7 +7194,7 @@
       </w:pPr>
     </w:lvl>
   </w:abstractNum>
-  <w:abstractNum w:abstractNumId="6" w15:restartNumberingAfterBreak="0">
+  <w:abstractNum w:abstractNumId="7" w15:restartNumberingAfterBreak="0">
     <w:nsid w:val="226115BB"/>
     <w:multiLevelType w:val="hybridMultilevel"/>
     <w:tmpl w:val="27229434"/>
@@ -6421,7 +7307,7 @@
       </w:rPr>
     </w:lvl>
   </w:abstractNum>
-  <w:abstractNum w:abstractNumId="7" w15:restartNumberingAfterBreak="0">
+  <w:abstractNum w:abstractNumId="8" w15:restartNumberingAfterBreak="0">
     <w:nsid w:val="27F52483"/>
     <w:multiLevelType w:val="hybridMultilevel"/>
     <w:tmpl w:val="9E1E71C2"/>
@@ -6534,7 +7420,7 @@
       </w:rPr>
     </w:lvl>
   </w:abstractNum>
-  <w:abstractNum w:abstractNumId="8" w15:restartNumberingAfterBreak="0">
+  <w:abstractNum w:abstractNumId="9" w15:restartNumberingAfterBreak="0">
     <w:nsid w:val="2CC713A5"/>
     <w:multiLevelType w:val="hybridMultilevel"/>
     <w:tmpl w:val="8A62393C"/>
@@ -6647,7 +7533,7 @@
       </w:rPr>
     </w:lvl>
   </w:abstractNum>
-  <w:abstractNum w:abstractNumId="9" w15:restartNumberingAfterBreak="0">
+  <w:abstractNum w:abstractNumId="10" w15:restartNumberingAfterBreak="0">
     <w:nsid w:val="2CD702D2"/>
     <w:multiLevelType w:val="hybridMultilevel"/>
     <w:tmpl w:val="CF743788"/>
@@ -6760,7 +7646,7 @@
       </w:rPr>
     </w:lvl>
   </w:abstractNum>
-  <w:abstractNum w:abstractNumId="10" w15:restartNumberingAfterBreak="0">
+  <w:abstractNum w:abstractNumId="11" w15:restartNumberingAfterBreak="0">
     <w:nsid w:val="3C833534"/>
     <w:multiLevelType w:val="hybridMultilevel"/>
     <w:tmpl w:val="666EE584"/>
@@ -6873,7 +7759,7 @@
       </w:rPr>
     </w:lvl>
   </w:abstractNum>
-  <w:abstractNum w:abstractNumId="11" w15:restartNumberingAfterBreak="0">
+  <w:abstractNum w:abstractNumId="12" w15:restartNumberingAfterBreak="0">
     <w:nsid w:val="3DB86C61"/>
     <w:multiLevelType w:val="hybridMultilevel"/>
     <w:tmpl w:val="57A83830"/>
@@ -6986,7 +7872,7 @@
       </w:rPr>
     </w:lvl>
   </w:abstractNum>
-  <w:abstractNum w:abstractNumId="12" w15:restartNumberingAfterBreak="0">
+  <w:abstractNum w:abstractNumId="13" w15:restartNumberingAfterBreak="0">
     <w:nsid w:val="406E77BC"/>
     <w:multiLevelType w:val="hybridMultilevel"/>
     <w:tmpl w:val="854408F4"/>
@@ -7099,7 +7985,7 @@
       </w:rPr>
     </w:lvl>
   </w:abstractNum>
-  <w:abstractNum w:abstractNumId="13" w15:restartNumberingAfterBreak="0">
+  <w:abstractNum w:abstractNumId="14" w15:restartNumberingAfterBreak="0">
     <w:nsid w:val="418A0AE9"/>
     <w:multiLevelType w:val="hybridMultilevel"/>
     <w:tmpl w:val="96D291E2"/>
@@ -7212,7 +8098,7 @@
       </w:rPr>
     </w:lvl>
   </w:abstractNum>
-  <w:abstractNum w:abstractNumId="14" w15:restartNumberingAfterBreak="0">
+  <w:abstractNum w:abstractNumId="15" w15:restartNumberingAfterBreak="0">
     <w:nsid w:val="46ED46BC"/>
     <w:multiLevelType w:val="hybridMultilevel"/>
     <w:tmpl w:val="51D83882"/>
@@ -7298,7 +8184,7 @@
       </w:pPr>
     </w:lvl>
   </w:abstractNum>
-  <w:abstractNum w:abstractNumId="15" w15:restartNumberingAfterBreak="0">
+  <w:abstractNum w:abstractNumId="16" w15:restartNumberingAfterBreak="0">
     <w:nsid w:val="47CD3C1F"/>
     <w:multiLevelType w:val="hybridMultilevel"/>
     <w:tmpl w:val="6A22167A"/>
@@ -7411,7 +8297,120 @@
       </w:rPr>
     </w:lvl>
   </w:abstractNum>
-  <w:abstractNum w:abstractNumId="16" w15:restartNumberingAfterBreak="0">
+  <w:abstractNum w:abstractNumId="17" w15:restartNumberingAfterBreak="0">
+    <w:nsid w:val="49057E6B"/>
+    <w:multiLevelType w:val="hybridMultilevel"/>
+    <w:tmpl w:val="41D4E2CC"/>
+    <w:lvl w:ilvl="0" w:tplc="FFFFFFFF">
+      <w:start w:val="1"/>
+      <w:numFmt w:val="decimal"/>
+      <w:lvlText w:val="%1."/>
+      <w:lvlJc w:val="left"/>
+      <w:pPr>
+        <w:ind w:left="720" w:hanging="360"/>
+      </w:pPr>
+      <w:rPr>
+        <w:rFonts w:hint="default"/>
+      </w:rPr>
+    </w:lvl>
+    <w:lvl w:ilvl="1" w:tplc="FFFFFFFF" w:tentative="1">
+      <w:start w:val="1"/>
+      <w:numFmt w:val="bullet"/>
+      <w:lvlText w:val="o"/>
+      <w:lvlJc w:val="left"/>
+      <w:pPr>
+        <w:ind w:left="1440" w:hanging="360"/>
+      </w:pPr>
+      <w:rPr>
+        <w:rFonts w:ascii="Courier New" w:hAnsi="Courier New" w:cs="Courier New" w:hint="default"/>
+      </w:rPr>
+    </w:lvl>
+    <w:lvl w:ilvl="2" w:tplc="FFFFFFFF" w:tentative="1">
+      <w:start w:val="1"/>
+      <w:numFmt w:val="bullet"/>
+      <w:lvlText w:val=""/>
+      <w:lvlJc w:val="left"/>
+      <w:pPr>
+        <w:ind w:left="2160" w:hanging="360"/>
+      </w:pPr>
+      <w:rPr>
+        <w:rFonts w:ascii="Wingdings" w:hAnsi="Wingdings" w:hint="default"/>
+      </w:rPr>
+    </w:lvl>
+    <w:lvl w:ilvl="3" w:tplc="FFFFFFFF" w:tentative="1">
+      <w:start w:val="1"/>
+      <w:numFmt w:val="bullet"/>
+      <w:lvlText w:val=""/>
+      <w:lvlJc w:val="left"/>
+      <w:pPr>
+        <w:ind w:left="2880" w:hanging="360"/>
+      </w:pPr>
+      <w:rPr>
+        <w:rFonts w:ascii="Symbol" w:hAnsi="Symbol" w:hint="default"/>
+      </w:rPr>
+    </w:lvl>
+    <w:lvl w:ilvl="4" w:tplc="FFFFFFFF" w:tentative="1">
+      <w:start w:val="1"/>
+      <w:numFmt w:val="bullet"/>
+      <w:lvlText w:val="o"/>
+      <w:lvlJc w:val="left"/>
+      <w:pPr>
+        <w:ind w:left="3600" w:hanging="360"/>
+      </w:pPr>
+      <w:rPr>
+        <w:rFonts w:ascii="Courier New" w:hAnsi="Courier New" w:cs="Courier New" w:hint="default"/>
+      </w:rPr>
+    </w:lvl>
+    <w:lvl w:ilvl="5" w:tplc="FFFFFFFF" w:tentative="1">
+      <w:start w:val="1"/>
+      <w:numFmt w:val="bullet"/>
+      <w:lvlText w:val=""/>
+      <w:lvlJc w:val="left"/>
+      <w:pPr>
+        <w:ind w:left="4320" w:hanging="360"/>
+      </w:pPr>
+      <w:rPr>
+        <w:rFonts w:ascii="Wingdings" w:hAnsi="Wingdings" w:hint="default"/>
+      </w:rPr>
+    </w:lvl>
+    <w:lvl w:ilvl="6" w:tplc="FFFFFFFF" w:tentative="1">
+      <w:start w:val="1"/>
+      <w:numFmt w:val="bullet"/>
+      <w:lvlText w:val=""/>
+      <w:lvlJc w:val="left"/>
+      <w:pPr>
+        <w:ind w:left="5040" w:hanging="360"/>
+      </w:pPr>
+      <w:rPr>
+        <w:rFonts w:ascii="Symbol" w:hAnsi="Symbol" w:hint="default"/>
+      </w:rPr>
+    </w:lvl>
+    <w:lvl w:ilvl="7" w:tplc="FFFFFFFF" w:tentative="1">
+      <w:start w:val="1"/>
+      <w:numFmt w:val="bullet"/>
+      <w:lvlText w:val="o"/>
+      <w:lvlJc w:val="left"/>
+      <w:pPr>
+        <w:ind w:left="5760" w:hanging="360"/>
+      </w:pPr>
+      <w:rPr>
+        <w:rFonts w:ascii="Courier New" w:hAnsi="Courier New" w:cs="Courier New" w:hint="default"/>
+      </w:rPr>
+    </w:lvl>
+    <w:lvl w:ilvl="8" w:tplc="FFFFFFFF" w:tentative="1">
+      <w:start w:val="1"/>
+      <w:numFmt w:val="bullet"/>
+      <w:lvlText w:val=""/>
+      <w:lvlJc w:val="left"/>
+      <w:pPr>
+        <w:ind w:left="6480" w:hanging="360"/>
+      </w:pPr>
+      <w:rPr>
+        <w:rFonts w:ascii="Wingdings" w:hAnsi="Wingdings" w:hint="default"/>
+      </w:rPr>
+    </w:lvl>
+  </w:abstractNum>
+  <w:abstractNum w:abstractNumId="18" w15:restartNumberingAfterBreak="0">
     <w:nsid w:val="4D5E472A"/>
     <w:multiLevelType w:val="hybridMultilevel"/>
     <w:tmpl w:val="A050B04C"/>
@@ -7524,7 +8523,7 @@
       </w:rPr>
     </w:lvl>
   </w:abstractNum>
-  <w:abstractNum w:abstractNumId="17" w15:restartNumberingAfterBreak="0">
+  <w:abstractNum w:abstractNumId="19" w15:restartNumberingAfterBreak="0">
     <w:nsid w:val="4F042127"/>
     <w:multiLevelType w:val="multilevel"/>
     <w:tmpl w:val="24343966"/>
@@ -7665,7 +8664,7 @@
       </w:rPr>
     </w:lvl>
   </w:abstractNum>
-  <w:abstractNum w:abstractNumId="18" w15:restartNumberingAfterBreak="0">
+  <w:abstractNum w:abstractNumId="20" w15:restartNumberingAfterBreak="0">
     <w:nsid w:val="511017DB"/>
     <w:multiLevelType w:val="hybridMultilevel"/>
     <w:tmpl w:val="2E2496B6"/>
@@ -7778,7 +8777,7 @@
       </w:rPr>
     </w:lvl>
   </w:abstractNum>
-  <w:abstractNum w:abstractNumId="19" w15:restartNumberingAfterBreak="0">
+  <w:abstractNum w:abstractNumId="21" w15:restartNumberingAfterBreak="0">
     <w:nsid w:val="517A6C4C"/>
     <w:multiLevelType w:val="hybridMultilevel"/>
     <w:tmpl w:val="D264D302"/>
@@ -7891,7 +8890,7 @@
       </w:rPr>
     </w:lvl>
   </w:abstractNum>
-  <w:abstractNum w:abstractNumId="20" w15:restartNumberingAfterBreak="0">
+  <w:abstractNum w:abstractNumId="22" w15:restartNumberingAfterBreak="0">
     <w:nsid w:val="52FC5242"/>
     <w:multiLevelType w:val="hybridMultilevel"/>
     <w:tmpl w:val="D7A42C36"/>
@@ -8004,7 +9003,120 @@
       </w:rPr>
     </w:lvl>
   </w:abstractNum>
-  <w:abstractNum w:abstractNumId="21" w15:restartNumberingAfterBreak="0">
+  <w:abstractNum w:abstractNumId="23" w15:restartNumberingAfterBreak="0">
+    <w:nsid w:val="531639A6"/>
+    <w:multiLevelType w:val="hybridMultilevel"/>
+    <w:tmpl w:val="E91C6F6E"/>
+    <w:lvl w:ilvl="0" w:tplc="04090001">
+      <w:start w:val="1"/>
+      <w:numFmt w:val="bullet"/>
+      <w:lvlText w:val=""/>
+      <w:lvlJc w:val="left"/>
+      <w:pPr>
+        <w:ind w:left="1440" w:hanging="360"/>
+      </w:pPr>
+      <w:rPr>
+        <w:rFonts w:ascii="Symbol" w:hAnsi="Symbol" w:hint="default"/>
+      </w:rPr>
+    </w:lvl>
+    <w:lvl w:ilvl="1" w:tplc="04090003" w:tentative="1">
+      <w:start w:val="1"/>
+      <w:numFmt w:val="bullet"/>
+      <w:lvlText w:val="o"/>
+      <w:lvlJc w:val="left"/>
+      <w:pPr>
+        <w:ind w:left="2160" w:hanging="360"/>
+      </w:pPr>
+      <w:rPr>
+        <w:rFonts w:ascii="Courier New" w:hAnsi="Courier New" w:cs="Courier New" w:hint="default"/>
+      </w:rPr>
+    </w:lvl>
+    <w:lvl w:ilvl="2" w:tplc="04090005" w:tentative="1">
+      <w:start w:val="1"/>
+      <w:numFmt w:val="bullet"/>
+      <w:lvlText w:val=""/>
+      <w:lvlJc w:val="left"/>
+      <w:pPr>
+        <w:ind w:left="2880" w:hanging="360"/>
+      </w:pPr>
+      <w:rPr>
+        <w:rFonts w:ascii="Wingdings" w:hAnsi="Wingdings" w:hint="default"/>
+      </w:rPr>
+    </w:lvl>
+    <w:lvl w:ilvl="3" w:tplc="04090001" w:tentative="1">
+      <w:start w:val="1"/>
+      <w:numFmt w:val="bullet"/>
+      <w:lvlText w:val=""/>
+      <w:lvlJc w:val="left"/>
+      <w:pPr>
+        <w:ind w:left="3600" w:hanging="360"/>
+      </w:pPr>
+      <w:rPr>
+        <w:rFonts w:ascii="Symbol" w:hAnsi="Symbol" w:hint="default"/>
+      </w:rPr>
+    </w:lvl>
+    <w:lvl w:ilvl="4" w:tplc="04090003" w:tentative="1">
+      <w:start w:val="1"/>
+      <w:numFmt w:val="bullet"/>
+      <w:lvlText w:val="o"/>
+      <w:lvlJc w:val="left"/>
+      <w:pPr>
+        <w:ind w:left="4320" w:hanging="360"/>
+      </w:pPr>
+      <w:rPr>
+        <w:rFonts w:ascii="Courier New" w:hAnsi="Courier New" w:cs="Courier New" w:hint="default"/>
+      </w:rPr>
+    </w:lvl>
+    <w:lvl w:ilvl="5" w:tplc="04090005" w:tentative="1">
+      <w:start w:val="1"/>
+      <w:numFmt w:val="bullet"/>
+      <w:lvlText w:val=""/>
+      <w:lvlJc w:val="left"/>
+      <w:pPr>
+        <w:ind w:left="5040" w:hanging="360"/>
+      </w:pPr>
+      <w:rPr>
+        <w:rFonts w:ascii="Wingdings" w:hAnsi="Wingdings" w:hint="default"/>
+      </w:rPr>
+    </w:lvl>
+    <w:lvl w:ilvl="6" w:tplc="04090001" w:tentative="1">
+      <w:start w:val="1"/>
+      <w:numFmt w:val="bullet"/>
+      <w:lvlText w:val=""/>
+      <w:lvlJc w:val="left"/>
+      <w:pPr>
+        <w:ind w:left="5760" w:hanging="360"/>
+      </w:pPr>
+      <w:rPr>
+        <w:rFonts w:ascii="Symbol" w:hAnsi="Symbol" w:hint="default"/>
+      </w:rPr>
+    </w:lvl>
+    <w:lvl w:ilvl="7" w:tplc="04090003" w:tentative="1">
+      <w:start w:val="1"/>
+      <w:numFmt w:val="bullet"/>
+      <w:lvlText w:val="o"/>
+      <w:lvlJc w:val="left"/>
+      <w:pPr>
+        <w:ind w:left="6480" w:hanging="360"/>
+      </w:pPr>
+      <w:rPr>
+        <w:rFonts w:ascii="Courier New" w:hAnsi="Courier New" w:cs="Courier New" w:hint="default"/>
+      </w:rPr>
+    </w:lvl>
+    <w:lvl w:ilvl="8" w:tplc="04090005" w:tentative="1">
+      <w:start w:val="1"/>
+      <w:numFmt w:val="bullet"/>
+      <w:lvlText w:val=""/>
+      <w:lvlJc w:val="left"/>
+      <w:pPr>
+        <w:ind w:left="7200" w:hanging="360"/>
+      </w:pPr>
+      <w:rPr>
+        <w:rFonts w:ascii="Wingdings" w:hAnsi="Wingdings" w:hint="default"/>
+      </w:rPr>
+    </w:lvl>
+  </w:abstractNum>
+  <w:abstractNum w:abstractNumId="24" w15:restartNumberingAfterBreak="0">
     <w:nsid w:val="55CC42CE"/>
     <w:multiLevelType w:val="multilevel"/>
     <w:tmpl w:val="49E678F8"/>
@@ -8109,7 +9221,7 @@
       </w:pPr>
     </w:lvl>
   </w:abstractNum>
-  <w:abstractNum w:abstractNumId="22" w15:restartNumberingAfterBreak="0">
+  <w:abstractNum w:abstractNumId="25" w15:restartNumberingAfterBreak="0">
     <w:nsid w:val="5E995669"/>
     <w:multiLevelType w:val="hybridMultilevel"/>
     <w:tmpl w:val="6EF4F70E"/>
@@ -8222,7 +9334,7 @@
       </w:rPr>
     </w:lvl>
   </w:abstractNum>
-  <w:abstractNum w:abstractNumId="23" w15:restartNumberingAfterBreak="0">
+  <w:abstractNum w:abstractNumId="26" w15:restartNumberingAfterBreak="0">
     <w:nsid w:val="60113FE0"/>
     <w:multiLevelType w:val="hybridMultilevel"/>
     <w:tmpl w:val="51D83882"/>
@@ -8308,7 +9420,7 @@
       </w:pPr>
     </w:lvl>
   </w:abstractNum>
-  <w:abstractNum w:abstractNumId="24" w15:restartNumberingAfterBreak="0">
+  <w:abstractNum w:abstractNumId="27" w15:restartNumberingAfterBreak="0">
     <w:nsid w:val="645E40BF"/>
     <w:multiLevelType w:val="hybridMultilevel"/>
     <w:tmpl w:val="672C8D04"/>
@@ -8394,7 +9506,7 @@
       </w:pPr>
     </w:lvl>
   </w:abstractNum>
-  <w:abstractNum w:abstractNumId="25" w15:restartNumberingAfterBreak="0">
+  <w:abstractNum w:abstractNumId="28" w15:restartNumberingAfterBreak="0">
     <w:nsid w:val="662A1CDB"/>
     <w:multiLevelType w:val="hybridMultilevel"/>
     <w:tmpl w:val="1AC0A7B4"/>
@@ -8507,7 +9619,120 @@
       </w:rPr>
     </w:lvl>
   </w:abstractNum>
-  <w:abstractNum w:abstractNumId="26" w15:restartNumberingAfterBreak="0">
+  <w:abstractNum w:abstractNumId="29" w15:restartNumberingAfterBreak="0">
+    <w:nsid w:val="67C37E84"/>
+    <w:multiLevelType w:val="hybridMultilevel"/>
+    <w:tmpl w:val="1C345CB8"/>
+    <w:lvl w:ilvl="0" w:tplc="FFFFFFFF">
+      <w:start w:val="1"/>
+      <w:numFmt w:val="decimal"/>
+      <w:lvlText w:val="%1."/>
+      <w:lvlJc w:val="left"/>
+      <w:pPr>
+        <w:ind w:left="720" w:hanging="360"/>
+      </w:pPr>
+      <w:rPr>
+        <w:rFonts w:hint="default"/>
+      </w:rPr>
+    </w:lvl>
+    <w:lvl w:ilvl="1" w:tplc="FFFFFFFF" w:tentative="1">
+      <w:start w:val="1"/>
+      <w:numFmt w:val="bullet"/>
+      <w:lvlText w:val="o"/>
+      <w:lvlJc w:val="left"/>
+      <w:pPr>
+        <w:ind w:left="1440" w:hanging="360"/>
+      </w:pPr>
+      <w:rPr>
+        <w:rFonts w:ascii="Courier New" w:hAnsi="Courier New" w:cs="Courier New" w:hint="default"/>
+      </w:rPr>
+    </w:lvl>
+    <w:lvl w:ilvl="2" w:tplc="FFFFFFFF" w:tentative="1">
+      <w:start w:val="1"/>
+      <w:numFmt w:val="bullet"/>
+      <w:lvlText w:val=""/>
+      <w:lvlJc w:val="left"/>
+      <w:pPr>
+        <w:ind w:left="2160" w:hanging="360"/>
+      </w:pPr>
+      <w:rPr>
+        <w:rFonts w:ascii="Wingdings" w:hAnsi="Wingdings" w:hint="default"/>
+      </w:rPr>
+    </w:lvl>
+    <w:lvl w:ilvl="3" w:tplc="FFFFFFFF" w:tentative="1">
+      <w:start w:val="1"/>
+      <w:numFmt w:val="bullet"/>
+      <w:lvlText w:val=""/>
+      <w:lvlJc w:val="left"/>
+      <w:pPr>
+        <w:ind w:left="2880" w:hanging="360"/>
+      </w:pPr>
+      <w:rPr>
+        <w:rFonts w:ascii="Symbol" w:hAnsi="Symbol" w:hint="default"/>
+      </w:rPr>
+    </w:lvl>
+    <w:lvl w:ilvl="4" w:tplc="FFFFFFFF" w:tentative="1">
+      <w:start w:val="1"/>
+      <w:numFmt w:val="bullet"/>
+      <w:lvlText w:val="o"/>
+      <w:lvlJc w:val="left"/>
+      <w:pPr>
+        <w:ind w:left="3600" w:hanging="360"/>
+      </w:pPr>
+      <w:rPr>
+        <w:rFonts w:ascii="Courier New" w:hAnsi="Courier New" w:cs="Courier New" w:hint="default"/>
+      </w:rPr>
+    </w:lvl>
+    <w:lvl w:ilvl="5" w:tplc="FFFFFFFF" w:tentative="1">
+      <w:start w:val="1"/>
+      <w:numFmt w:val="bullet"/>
+      <w:lvlText w:val=""/>
+      <w:lvlJc w:val="left"/>
+      <w:pPr>
+        <w:ind w:left="4320" w:hanging="360"/>
+      </w:pPr>
+      <w:rPr>
+        <w:rFonts w:ascii="Wingdings" w:hAnsi="Wingdings" w:hint="default"/>
+      </w:rPr>
+    </w:lvl>
+    <w:lvl w:ilvl="6" w:tplc="FFFFFFFF" w:tentative="1">
+      <w:start w:val="1"/>
+      <w:numFmt w:val="bullet"/>
+      <w:lvlText w:val=""/>
+      <w:lvlJc w:val="left"/>
+      <w:pPr>
+        <w:ind w:left="5040" w:hanging="360"/>
+      </w:pPr>
+      <w:rPr>
+        <w:rFonts w:ascii="Symbol" w:hAnsi="Symbol" w:hint="default"/>
+      </w:rPr>
+    </w:lvl>
+    <w:lvl w:ilvl="7" w:tplc="FFFFFFFF" w:tentative="1">
+      <w:start w:val="1"/>
+      <w:numFmt w:val="bullet"/>
+      <w:lvlText w:val="o"/>
+      <w:lvlJc w:val="left"/>
+      <w:pPr>
+        <w:ind w:left="5760" w:hanging="360"/>
+      </w:pPr>
+      <w:rPr>
+        <w:rFonts w:ascii="Courier New" w:hAnsi="Courier New" w:cs="Courier New" w:hint="default"/>
+      </w:rPr>
+    </w:lvl>
+    <w:lvl w:ilvl="8" w:tplc="FFFFFFFF" w:tentative="1">
+      <w:start w:val="1"/>
+      <w:numFmt w:val="bullet"/>
+      <w:lvlText w:val=""/>
+      <w:lvlJc w:val="left"/>
+      <w:pPr>
+        <w:ind w:left="6480" w:hanging="360"/>
+      </w:pPr>
+      <w:rPr>
+        <w:rFonts w:ascii="Wingdings" w:hAnsi="Wingdings" w:hint="default"/>
+      </w:rPr>
+    </w:lvl>
+  </w:abstractNum>
+  <w:abstractNum w:abstractNumId="30" w15:restartNumberingAfterBreak="0">
     <w:nsid w:val="69B9195F"/>
     <w:multiLevelType w:val="hybridMultilevel"/>
     <w:tmpl w:val="18861832"/>
@@ -8596,7 +9821,7 @@
       </w:pPr>
     </w:lvl>
   </w:abstractNum>
-  <w:abstractNum w:abstractNumId="27" w15:restartNumberingAfterBreak="0">
+  <w:abstractNum w:abstractNumId="31" w15:restartNumberingAfterBreak="0">
     <w:nsid w:val="6A42375C"/>
     <w:multiLevelType w:val="hybridMultilevel"/>
     <w:tmpl w:val="4A447E30"/>
@@ -8709,7 +9934,7 @@
       </w:rPr>
     </w:lvl>
   </w:abstractNum>
-  <w:abstractNum w:abstractNumId="28" w15:restartNumberingAfterBreak="0">
+  <w:abstractNum w:abstractNumId="32" w15:restartNumberingAfterBreak="0">
     <w:nsid w:val="712E3CC6"/>
     <w:multiLevelType w:val="hybridMultilevel"/>
     <w:tmpl w:val="19E48E72"/>
@@ -8822,7 +10047,7 @@
       </w:rPr>
     </w:lvl>
   </w:abstractNum>
-  <w:abstractNum w:abstractNumId="29" w15:restartNumberingAfterBreak="0">
+  <w:abstractNum w:abstractNumId="33" w15:restartNumberingAfterBreak="0">
     <w:nsid w:val="7A7938B0"/>
     <w:multiLevelType w:val="hybridMultilevel"/>
     <w:tmpl w:val="D07E0F1C"/>
@@ -8935,7 +10160,7 @@
       </w:rPr>
     </w:lvl>
   </w:abstractNum>
-  <w:abstractNum w:abstractNumId="30" w15:restartNumberingAfterBreak="0">
+  <w:abstractNum w:abstractNumId="34" w15:restartNumberingAfterBreak="0">
     <w:nsid w:val="7BD566AC"/>
     <w:multiLevelType w:val="hybridMultilevel"/>
     <w:tmpl w:val="836C36B4"/>
@@ -9021,7 +10246,7 @@
       </w:pPr>
     </w:lvl>
   </w:abstractNum>
-  <w:abstractNum w:abstractNumId="31" w15:restartNumberingAfterBreak="0">
+  <w:abstractNum w:abstractNumId="35" w15:restartNumberingAfterBreak="0">
     <w:nsid w:val="7FAB1B7F"/>
     <w:multiLevelType w:val="hybridMultilevel"/>
     <w:tmpl w:val="122EC5F8"/>
@@ -9134,101 +10359,113 @@
       </w:rPr>
     </w:lvl>
   </w:abstractNum>
-  <w:num w:numId="1">
+  <w:num w:numId="1" w16cid:durableId="1594387941">
+    <w:abstractNumId w:val="31"/>
+  </w:num>
+  <w:num w:numId="2" w16cid:durableId="411270789">
+    <w:abstractNumId w:val="15"/>
+  </w:num>
+  <w:num w:numId="3" w16cid:durableId="1798330350">
+    <w:abstractNumId w:val="22"/>
+  </w:num>
+  <w:num w:numId="4" w16cid:durableId="114376072">
     <w:abstractNumId w:val="27"/>
   </w:num>
-  <w:num w:numId="2">
+  <w:num w:numId="5" w16cid:durableId="1690448212">
+    <w:abstractNumId w:val="16"/>
+  </w:num>
+  <w:num w:numId="6" w16cid:durableId="1483933587">
+    <w:abstractNumId w:val="33"/>
+  </w:num>
+  <w:num w:numId="7" w16cid:durableId="1608809146">
+    <w:abstractNumId w:val="8"/>
+  </w:num>
+  <w:num w:numId="8" w16cid:durableId="1371148068">
+    <w:abstractNumId w:val="12"/>
+  </w:num>
+  <w:num w:numId="9" w16cid:durableId="932276992">
+    <w:abstractNumId w:val="9"/>
+  </w:num>
+  <w:num w:numId="10" w16cid:durableId="1532760451">
+    <w:abstractNumId w:val="10"/>
+  </w:num>
+  <w:num w:numId="11" w16cid:durableId="440761854">
+    <w:abstractNumId w:val="34"/>
+  </w:num>
+  <w:num w:numId="12" w16cid:durableId="1532910506">
+    <w:abstractNumId w:val="13"/>
+  </w:num>
+  <w:num w:numId="13" w16cid:durableId="1620793957">
+    <w:abstractNumId w:val="21"/>
+  </w:num>
+  <w:num w:numId="14" w16cid:durableId="830096299">
+    <w:abstractNumId w:val="6"/>
+  </w:num>
+  <w:num w:numId="15" w16cid:durableId="1066881972">
+    <w:abstractNumId w:val="25"/>
+  </w:num>
+  <w:num w:numId="16" w16cid:durableId="689843157">
+    <w:abstractNumId w:val="4"/>
+  </w:num>
+  <w:num w:numId="17" w16cid:durableId="310595173">
+    <w:abstractNumId w:val="32"/>
+  </w:num>
+  <w:num w:numId="18" w16cid:durableId="414783859">
+    <w:abstractNumId w:val="5"/>
+  </w:num>
+  <w:num w:numId="19" w16cid:durableId="2101170708">
+    <w:abstractNumId w:val="3"/>
+  </w:num>
+  <w:num w:numId="20" w16cid:durableId="1216894235">
+    <w:abstractNumId w:val="20"/>
+  </w:num>
+  <w:num w:numId="21" w16cid:durableId="180972019">
+    <w:abstractNumId w:val="1"/>
+  </w:num>
+  <w:num w:numId="22" w16cid:durableId="2014067584">
+    <w:abstractNumId w:val="11"/>
+  </w:num>
+  <w:num w:numId="23" w16cid:durableId="555287480">
     <w:abstractNumId w:val="14"/>
   </w:num>
-  <w:num w:numId="3">
-    <w:abstractNumId w:val="20"/>
+  <w:num w:numId="24" w16cid:durableId="1493638717">
+    <w:abstractNumId w:val="26"/>
   </w:num>
-  <w:num w:numId="4">
+  <w:num w:numId="25" w16cid:durableId="919872500">
+    <w:abstractNumId w:val="35"/>
+  </w:num>
+  <w:num w:numId="26" w16cid:durableId="114957433">
+    <w:abstractNumId w:val="2"/>
+  </w:num>
+  <w:num w:numId="27" w16cid:durableId="1192912839">
+    <w:abstractNumId w:val="19"/>
+  </w:num>
+  <w:num w:numId="28" w16cid:durableId="1518035012">
+    <w:abstractNumId w:val="7"/>
+  </w:num>
+  <w:num w:numId="29" w16cid:durableId="1307121393">
     <w:abstractNumId w:val="24"/>
   </w:num>
-  <w:num w:numId="5">
-    <w:abstractNumId w:val="15"/>
+  <w:num w:numId="30" w16cid:durableId="494296395">
+    <w:abstractNumId w:val="28"/>
   </w:num>
-  <w:num w:numId="6">
-    <w:abstractNumId w:val="29"/>
-  </w:num>
-  <w:num w:numId="7">
-    <w:abstractNumId w:val="7"/>
-  </w:num>
-  <w:num w:numId="8">
-    <w:abstractNumId w:val="11"/>
-  </w:num>
-  <w:num w:numId="9">
-    <w:abstractNumId w:val="8"/>
-  </w:num>
-  <w:num w:numId="10">
-    <w:abstractNumId w:val="9"/>
-  </w:num>
-  <w:num w:numId="11">
+  <w:num w:numId="31" w16cid:durableId="78257378">
     <w:abstractNumId w:val="30"/>
   </w:num>
-  <w:num w:numId="12">
-    <w:abstractNumId w:val="12"/>
-  </w:num>
-  <w:num w:numId="13">
-    <w:abstractNumId w:val="19"/>
-  </w:num>
-  <w:num w:numId="14">
-    <w:abstractNumId w:val="5"/>
-  </w:num>
-  <w:num w:numId="15">
-    <w:abstractNumId w:val="22"/>
-  </w:num>
-  <w:num w:numId="16">
-    <w:abstractNumId w:val="3"/>
-  </w:num>
-  <w:num w:numId="17">
-    <w:abstractNumId w:val="28"/>
-  </w:num>
-  <w:num w:numId="18">
-    <w:abstractNumId w:val="4"/>
-  </w:num>
-  <w:num w:numId="19">
-    <w:abstractNumId w:val="2"/>
-  </w:num>
-  <w:num w:numId="20">
+  <w:num w:numId="32" w16cid:durableId="628317964">
     <w:abstractNumId w:val="18"/>
   </w:num>
-  <w:num w:numId="21">
+  <w:num w:numId="33" w16cid:durableId="816990604">
     <w:abstractNumId w:val="0"/>
   </w:num>
-  <w:num w:numId="22">
-    <w:abstractNumId w:val="10"/>
-  </w:num>
-  <w:num w:numId="23">
-    <w:abstractNumId w:val="13"/>
-  </w:num>
-  <w:num w:numId="24">
+  <w:num w:numId="34" w16cid:durableId="329717005">
     <w:abstractNumId w:val="23"/>
   </w:num>
-  <w:num w:numId="25">
-    <w:abstractNumId w:val="31"/>
-  </w:num>
-  <w:num w:numId="26">
-    <w:abstractNumId w:val="1"/>
-  </w:num>
-  <w:num w:numId="27">
+  <w:num w:numId="35" w16cid:durableId="790981751">
     <w:abstractNumId w:val="17"/>
   </w:num>
-  <w:num w:numId="28">
-    <w:abstractNumId w:val="6"/>
-  </w:num>
-  <w:num w:numId="29">
-    <w:abstractNumId w:val="21"/>
-  </w:num>
-  <w:num w:numId="30">
-    <w:abstractNumId w:val="25"/>
-  </w:num>
-  <w:num w:numId="31">
-    <w:abstractNumId w:val="26"/>
-  </w:num>
-  <w:num w:numId="32">
-    <w:abstractNumId w:val="16"/>
+  <w:num w:numId="36" w16cid:durableId="1763407295">
+    <w:abstractNumId w:val="29"/>
   </w:num>
 </w:numbering>
 </file>
@@ -10102,6 +11339,18 @@
       </w:tcPr>
     </w:tblStylePr>
   </w:style>
+  <w:style w:type="character" w:styleId="FollowedHyperlink">
+    <w:name w:val="FollowedHyperlink"/>
+    <w:basedOn w:val="DefaultParagraphFont"/>
+    <w:uiPriority w:val="99"/>
+    <w:semiHidden/>
+    <w:unhideWhenUsed/>
+    <w:rsid w:val="00E12E19"/>
+    <w:rPr>
+      <w:color w:val="954F72" w:themeColor="followedHyperlink"/>
+      <w:u w:val="single"/>
+    </w:rPr>
+  </w:style>
 </w:styles>
 </file>
 

</xml_diff>

<commit_message>
adding notes on OOPs
</commit_message>
<xml_diff>
--- a/Java8.docx
+++ b/Java8.docx
@@ -6372,6 +6372,667 @@
       </w:r>
     </w:p>
     <w:p/>
+    <w:p>
+      <w:pPr>
+        <w:pStyle w:val="Heading1"/>
+      </w:pPr>
+      <w:r>
+        <w:lastRenderedPageBreak/>
+        <w:t>Object Oriented Programming</w:t>
+      </w:r>
+    </w:p>
+    <w:p>
+      <w:pPr>
+        <w:shd w:val="clear" w:color="auto" w:fill="FFFFFF"/>
+        <w:spacing w:after="360" w:line="240" w:lineRule="auto"/>
+        <w:rPr>
+          <w:rFonts w:ascii="Raleway" w:eastAsia="Times New Roman" w:hAnsi="Raleway" w:cs="Times New Roman"/>
+          <w:color w:val="243B53"/>
+        </w:rPr>
+      </w:pPr>
+      <w:r>
+        <w:rPr>
+          <w:rFonts w:ascii="Raleway" w:eastAsia="Times New Roman" w:hAnsi="Raleway" w:cs="Times New Roman"/>
+          <w:b/>
+          <w:bCs/>
+          <w:color w:val="243B53"/>
+        </w:rPr>
+        <w:t>In the center of OOP, we have objects and classes.</w:t>
+      </w:r>
+      <w:r>
+        <w:rPr>
+          <w:rFonts w:ascii="Raleway" w:eastAsia="Times New Roman" w:hAnsi="Raleway" w:cs="Times New Roman"/>
+          <w:color w:val="243B53"/>
+        </w:rPr>
+        <w:t> Just like a real-life entity, an object has two significant characteristics :</w:t>
+      </w:r>
+    </w:p>
+    <w:p>
+      <w:pPr>
+        <w:numPr>
+          <w:ilvl w:val="0"/>
+          <w:numId w:val="37"/>
+        </w:numPr>
+        <w:shd w:val="clear" w:color="auto" w:fill="FFFFFF"/>
+        <w:spacing w:after="150" w:line="240" w:lineRule="auto"/>
+        <w:ind w:left="1440"/>
+        <w:rPr>
+          <w:rFonts w:ascii="Raleway" w:eastAsia="Times New Roman" w:hAnsi="Raleway" w:cs="Times New Roman"/>
+          <w:color w:val="243B53"/>
+        </w:rPr>
+      </w:pPr>
+      <w:r>
+        <w:rPr>
+          <w:rFonts w:ascii="Raleway" w:eastAsia="Times New Roman" w:hAnsi="Raleway" w:cs="Times New Roman"/>
+          <w:b/>
+          <w:bCs/>
+          <w:color w:val="243B53"/>
+        </w:rPr>
+        <w:t>data</w:t>
+      </w:r>
+      <w:r>
+        <w:rPr>
+          <w:rFonts w:ascii="Raleway" w:eastAsia="Times New Roman" w:hAnsi="Raleway" w:cs="Times New Roman"/>
+          <w:color w:val="243B53"/>
+        </w:rPr>
+        <w:t> – tells about the attributes and the state of the object</w:t>
+      </w:r>
+    </w:p>
+    <w:p>
+      <w:pPr>
+        <w:numPr>
+          <w:ilvl w:val="0"/>
+          <w:numId w:val="37"/>
+        </w:numPr>
+        <w:shd w:val="clear" w:color="auto" w:fill="FFFFFF"/>
+        <w:spacing w:after="150" w:line="240" w:lineRule="auto"/>
+        <w:ind w:left="1440"/>
+        <w:rPr>
+          <w:rFonts w:ascii="Raleway" w:eastAsia="Times New Roman" w:hAnsi="Raleway" w:cs="Times New Roman"/>
+          <w:color w:val="243B53"/>
+        </w:rPr>
+      </w:pPr>
+      <w:r>
+        <w:rPr>
+          <w:rFonts w:ascii="Raleway" w:eastAsia="Times New Roman" w:hAnsi="Raleway" w:cs="Times New Roman"/>
+          <w:b/>
+          <w:bCs/>
+          <w:color w:val="243B53"/>
+        </w:rPr>
+        <w:t>behavior</w:t>
+      </w:r>
+      <w:r>
+        <w:rPr>
+          <w:rFonts w:ascii="Raleway" w:eastAsia="Times New Roman" w:hAnsi="Raleway" w:cs="Times New Roman"/>
+          <w:color w:val="243B53"/>
+        </w:rPr>
+        <w:t> – gives it the ability to change itself and communicate with other objects</w:t>
+      </w:r>
+    </w:p>
+    <w:p/>
+    <w:p>
+      <w:pPr>
+        <w:pStyle w:val="Heading2"/>
+      </w:pPr>
+      <w:r>
+        <w:t>Four Pillars of OOP</w:t>
+      </w:r>
+    </w:p>
+    <w:p>
+      <w:pPr>
+        <w:pStyle w:val="Heading3"/>
+        <w:numPr>
+          <w:ilvl w:val="0"/>
+          <w:numId w:val="41"/>
+        </w:numPr>
+      </w:pPr>
+      <w:r>
+        <w:t>Abstraction</w:t>
+      </w:r>
+    </w:p>
+    <w:p>
+      <w:pPr>
+        <w:pStyle w:val="ListParagraph"/>
+        <w:numPr>
+          <w:ilvl w:val="0"/>
+          <w:numId w:val="32"/>
+        </w:numPr>
+      </w:pPr>
+      <w:r>
+        <w:t>In computer science, abstraction is the process by which data and programs are defined with a representation similar in form to its meaning (semantics) while hiding away the implementation details.</w:t>
+      </w:r>
+    </w:p>
+    <w:p>
+      <w:pPr>
+        <w:pStyle w:val="ListParagraph"/>
+        <w:numPr>
+          <w:ilvl w:val="0"/>
+          <w:numId w:val="32"/>
+        </w:numPr>
+      </w:pPr>
+      <w:r>
+        <w:t>abstraction hides information that is not relevant to context or rather shows only relevant information and simplifies</w:t>
+      </w:r>
+    </w:p>
+    <w:p>
+      <w:pPr>
+        <w:pStyle w:val="ListParagraph"/>
+        <w:numPr>
+          <w:ilvl w:val="0"/>
+          <w:numId w:val="32"/>
+        </w:numPr>
+      </w:pPr>
+      <w:r>
+        <w:t xml:space="preserve">For example, when we drive our car, we do not have to be concerned with the exact internal working of the car. What we are concerned with is interacting with the car via its interfaces like steering wheel, brake pedal, accelerator pedal, etc. Here the knowledge we have of the car is </w:t>
+      </w:r>
+      <w:r>
+        <w:rPr>
+          <w:b/>
+          <w:bCs/>
+        </w:rPr>
+        <w:t>abstract</w:t>
+      </w:r>
+      <w:r>
+        <w:t>.</w:t>
+      </w:r>
+    </w:p>
+    <w:p>
+      <w:pPr>
+        <w:pStyle w:val="ListParagraph"/>
+        <w:ind w:left="1440"/>
+      </w:pPr>
+    </w:p>
+    <w:p>
+      <w:r>
+        <w:t>Typically,</w:t>
+      </w:r>
+      <w:r>
+        <w:t xml:space="preserve"> abstraction can be seen in two ways:</w:t>
+      </w:r>
+    </w:p>
+    <w:p>
+      <w:pPr>
+        <w:pStyle w:val="ListParagraph"/>
+        <w:numPr>
+          <w:ilvl w:val="0"/>
+          <w:numId w:val="39"/>
+        </w:numPr>
+        <w:rPr>
+          <w:b/>
+          <w:bCs/>
+        </w:rPr>
+      </w:pPr>
+      <w:r>
+        <w:rPr>
+          <w:b/>
+          <w:bCs/>
+        </w:rPr>
+        <w:t>Data Abstraction</w:t>
+      </w:r>
+    </w:p>
+    <w:p>
+      <w:pPr>
+        <w:pStyle w:val="ListParagraph"/>
+        <w:numPr>
+          <w:ilvl w:val="0"/>
+          <w:numId w:val="40"/>
+        </w:numPr>
+      </w:pPr>
+      <w:r>
+        <w:t>Data abstraction is the way to create complex data types from multiple smaller data types – which is more close to real-life entities.</w:t>
+      </w:r>
+    </w:p>
+    <w:p>
+      <w:pPr>
+        <w:pStyle w:val="ListParagraph"/>
+        <w:numPr>
+          <w:ilvl w:val="0"/>
+          <w:numId w:val="40"/>
+        </w:numPr>
+      </w:pPr>
+      <w:r>
+        <w:t>e.g., An Employee class can be a complex object of having various small associations.</w:t>
+      </w:r>
+    </w:p>
+    <w:p>
+      <w:pPr>
+        <w:pStyle w:val="ListParagraph"/>
+        <w:numPr>
+          <w:ilvl w:val="0"/>
+          <w:numId w:val="40"/>
+        </w:numPr>
+      </w:pPr>
+      <w:r>
+        <w:t>E.g.</w:t>
+      </w:r>
+    </w:p>
+    <w:p>
+      <w:pPr>
+        <w:spacing w:after="0" w:line="240" w:lineRule="auto"/>
+        <w:ind w:left="2160"/>
+        <w:rPr>
+          <w:rFonts w:ascii="Source Code Pro" w:eastAsia="Times New Roman" w:hAnsi="Source Code Pro" w:cs="Times New Roman"/>
+          <w:color w:val="000000"/>
+          <w:sz w:val="23"/>
+          <w:szCs w:val="23"/>
+          <w:shd w:val="clear" w:color="auto" w:fill="FAFAFA"/>
+        </w:rPr>
+      </w:pPr>
+      <w:r>
+        <w:rPr>
+          <w:rFonts w:ascii="Source Code Pro" w:eastAsia="Times New Roman" w:hAnsi="Source Code Pro" w:cs="Times New Roman"/>
+          <w:b/>
+          <w:bCs/>
+          <w:color w:val="7F0055"/>
+          <w:sz w:val="23"/>
+          <w:szCs w:val="23"/>
+          <w:shd w:val="clear" w:color="auto" w:fill="FAFAFA"/>
+        </w:rPr>
+        <w:t>public</w:t>
+      </w:r>
+      <w:r>
+        <w:rPr>
+          <w:rFonts w:ascii="Source Code Pro" w:eastAsia="Times New Roman" w:hAnsi="Source Code Pro" w:cs="Times New Roman"/>
+          <w:color w:val="000000"/>
+          <w:sz w:val="23"/>
+          <w:szCs w:val="23"/>
+          <w:shd w:val="clear" w:color="auto" w:fill="FAFAFA"/>
+        </w:rPr>
+        <w:t xml:space="preserve"> </w:t>
+      </w:r>
+      <w:r>
+        <w:rPr>
+          <w:rFonts w:ascii="Source Code Pro" w:eastAsia="Times New Roman" w:hAnsi="Source Code Pro" w:cs="Times New Roman"/>
+          <w:b/>
+          <w:bCs/>
+          <w:color w:val="7F0055"/>
+          <w:sz w:val="23"/>
+          <w:szCs w:val="23"/>
+          <w:shd w:val="clear" w:color="auto" w:fill="FAFAFA"/>
+        </w:rPr>
+        <w:t>class</w:t>
+      </w:r>
+      <w:r>
+        <w:rPr>
+          <w:rFonts w:ascii="Source Code Pro" w:eastAsia="Times New Roman" w:hAnsi="Source Code Pro" w:cs="Times New Roman"/>
+          <w:color w:val="000000"/>
+          <w:sz w:val="23"/>
+          <w:szCs w:val="23"/>
+          <w:shd w:val="clear" w:color="auto" w:fill="FAFAFA"/>
+        </w:rPr>
+        <w:t xml:space="preserve"> Employee </w:t>
+      </w:r>
+    </w:p>
+    <w:p>
+      <w:pPr>
+        <w:spacing w:after="0" w:line="240" w:lineRule="auto"/>
+        <w:ind w:left="2160"/>
+        <w:rPr>
+          <w:rFonts w:ascii="Source Code Pro" w:eastAsia="Times New Roman" w:hAnsi="Source Code Pro" w:cs="Times New Roman"/>
+          <w:color w:val="000000"/>
+          <w:sz w:val="23"/>
+          <w:szCs w:val="23"/>
+          <w:shd w:val="clear" w:color="auto" w:fill="FAFAFA"/>
+        </w:rPr>
+      </w:pPr>
+      <w:r>
+        <w:rPr>
+          <w:rFonts w:ascii="Source Code Pro" w:eastAsia="Times New Roman" w:hAnsi="Source Code Pro" w:cs="Times New Roman"/>
+          <w:color w:val="000000"/>
+          <w:sz w:val="23"/>
+          <w:szCs w:val="23"/>
+          <w:shd w:val="clear" w:color="auto" w:fill="FAFAFA"/>
+        </w:rPr>
+        <w:t>{</w:t>
+      </w:r>
+    </w:p>
+    <w:p>
+      <w:pPr>
+        <w:spacing w:after="0" w:line="240" w:lineRule="auto"/>
+        <w:ind w:left="2160"/>
+        <w:rPr>
+          <w:rFonts w:ascii="Source Code Pro" w:eastAsia="Times New Roman" w:hAnsi="Source Code Pro" w:cs="Times New Roman"/>
+          <w:color w:val="000000"/>
+          <w:sz w:val="23"/>
+          <w:szCs w:val="23"/>
+          <w:shd w:val="clear" w:color="auto" w:fill="FAFAFA"/>
+        </w:rPr>
+      </w:pPr>
+      <w:r>
+        <w:rPr>
+          <w:rFonts w:ascii="Source Code Pro" w:eastAsia="Times New Roman" w:hAnsi="Source Code Pro" w:cs="Times New Roman"/>
+          <w:color w:val="000000"/>
+          <w:sz w:val="23"/>
+          <w:szCs w:val="23"/>
+          <w:shd w:val="clear" w:color="auto" w:fill="FAFAFA"/>
+        </w:rPr>
+        <w:t xml:space="preserve">    </w:t>
+      </w:r>
+      <w:r>
+        <w:rPr>
+          <w:rFonts w:ascii="Source Code Pro" w:eastAsia="Times New Roman" w:hAnsi="Source Code Pro" w:cs="Times New Roman"/>
+          <w:b/>
+          <w:bCs/>
+          <w:color w:val="7F0055"/>
+          <w:sz w:val="23"/>
+          <w:szCs w:val="23"/>
+          <w:shd w:val="clear" w:color="auto" w:fill="FAFAFA"/>
+        </w:rPr>
+        <w:t>private</w:t>
+      </w:r>
+      <w:r>
+        <w:rPr>
+          <w:rFonts w:ascii="Source Code Pro" w:eastAsia="Times New Roman" w:hAnsi="Source Code Pro" w:cs="Times New Roman"/>
+          <w:color w:val="000000"/>
+          <w:sz w:val="23"/>
+          <w:szCs w:val="23"/>
+          <w:shd w:val="clear" w:color="auto" w:fill="FAFAFA"/>
+        </w:rPr>
+        <w:t xml:space="preserve"> Department </w:t>
+      </w:r>
+      <w:proofErr w:type="spellStart"/>
+      <w:r>
+        <w:rPr>
+          <w:rFonts w:ascii="Source Code Pro" w:eastAsia="Times New Roman" w:hAnsi="Source Code Pro" w:cs="Times New Roman"/>
+          <w:color w:val="000000"/>
+          <w:sz w:val="23"/>
+          <w:szCs w:val="23"/>
+          <w:shd w:val="clear" w:color="auto" w:fill="FAFAFA"/>
+        </w:rPr>
+        <w:t>department</w:t>
+      </w:r>
+      <w:proofErr w:type="spellEnd"/>
+      <w:r>
+        <w:rPr>
+          <w:rFonts w:ascii="Source Code Pro" w:eastAsia="Times New Roman" w:hAnsi="Source Code Pro" w:cs="Times New Roman"/>
+          <w:color w:val="000000"/>
+          <w:sz w:val="23"/>
+          <w:szCs w:val="23"/>
+          <w:shd w:val="clear" w:color="auto" w:fill="FAFAFA"/>
+        </w:rPr>
+        <w:t>;</w:t>
+      </w:r>
+    </w:p>
+    <w:p>
+      <w:pPr>
+        <w:spacing w:after="0" w:line="240" w:lineRule="auto"/>
+        <w:ind w:left="2160"/>
+        <w:rPr>
+          <w:rFonts w:ascii="Source Code Pro" w:eastAsia="Times New Roman" w:hAnsi="Source Code Pro" w:cs="Times New Roman"/>
+          <w:color w:val="000000"/>
+          <w:sz w:val="23"/>
+          <w:szCs w:val="23"/>
+          <w:shd w:val="clear" w:color="auto" w:fill="FAFAFA"/>
+        </w:rPr>
+      </w:pPr>
+      <w:r>
+        <w:rPr>
+          <w:rFonts w:ascii="Source Code Pro" w:eastAsia="Times New Roman" w:hAnsi="Source Code Pro" w:cs="Times New Roman"/>
+          <w:color w:val="000000"/>
+          <w:sz w:val="23"/>
+          <w:szCs w:val="23"/>
+          <w:shd w:val="clear" w:color="auto" w:fill="FAFAFA"/>
+        </w:rPr>
+        <w:t xml:space="preserve">   </w:t>
+      </w:r>
+      <w:r>
+        <w:rPr>
+          <w:rFonts w:ascii="Source Code Pro" w:eastAsia="Times New Roman" w:hAnsi="Source Code Pro" w:cs="Times New Roman"/>
+          <w:color w:val="000000"/>
+          <w:sz w:val="23"/>
+          <w:szCs w:val="23"/>
+          <w:shd w:val="clear" w:color="auto" w:fill="FAFAFA"/>
+        </w:rPr>
+        <w:t xml:space="preserve"> </w:t>
+      </w:r>
+      <w:r>
+        <w:rPr>
+          <w:rFonts w:ascii="Source Code Pro" w:eastAsia="Times New Roman" w:hAnsi="Source Code Pro" w:cs="Times New Roman"/>
+          <w:b/>
+          <w:bCs/>
+          <w:color w:val="7F0055"/>
+          <w:sz w:val="23"/>
+          <w:szCs w:val="23"/>
+          <w:shd w:val="clear" w:color="auto" w:fill="FAFAFA"/>
+        </w:rPr>
+        <w:t>private</w:t>
+      </w:r>
+      <w:r>
+        <w:rPr>
+          <w:rFonts w:ascii="Source Code Pro" w:eastAsia="Times New Roman" w:hAnsi="Source Code Pro" w:cs="Times New Roman"/>
+          <w:color w:val="000000"/>
+          <w:sz w:val="23"/>
+          <w:szCs w:val="23"/>
+          <w:shd w:val="clear" w:color="auto" w:fill="FAFAFA"/>
+        </w:rPr>
+        <w:t xml:space="preserve"> Address </w:t>
+      </w:r>
+      <w:proofErr w:type="spellStart"/>
+      <w:r>
+        <w:rPr>
+          <w:rFonts w:ascii="Source Code Pro" w:eastAsia="Times New Roman" w:hAnsi="Source Code Pro" w:cs="Times New Roman"/>
+          <w:color w:val="000000"/>
+          <w:sz w:val="23"/>
+          <w:szCs w:val="23"/>
+          <w:shd w:val="clear" w:color="auto" w:fill="FAFAFA"/>
+        </w:rPr>
+        <w:t>address</w:t>
+      </w:r>
+      <w:proofErr w:type="spellEnd"/>
+      <w:r>
+        <w:rPr>
+          <w:rFonts w:ascii="Source Code Pro" w:eastAsia="Times New Roman" w:hAnsi="Source Code Pro" w:cs="Times New Roman"/>
+          <w:color w:val="000000"/>
+          <w:sz w:val="23"/>
+          <w:szCs w:val="23"/>
+          <w:shd w:val="clear" w:color="auto" w:fill="FAFAFA"/>
+        </w:rPr>
+        <w:t>;</w:t>
+      </w:r>
+    </w:p>
+    <w:p>
+      <w:pPr>
+        <w:spacing w:after="0" w:line="240" w:lineRule="auto"/>
+        <w:ind w:left="2160"/>
+        <w:rPr>
+          <w:rFonts w:ascii="Source Code Pro" w:eastAsia="Times New Roman" w:hAnsi="Source Code Pro" w:cs="Times New Roman"/>
+          <w:color w:val="000000"/>
+          <w:sz w:val="23"/>
+          <w:szCs w:val="23"/>
+          <w:shd w:val="clear" w:color="auto" w:fill="FAFAFA"/>
+        </w:rPr>
+      </w:pPr>
+      <w:r>
+        <w:rPr>
+          <w:rFonts w:ascii="Source Code Pro" w:eastAsia="Times New Roman" w:hAnsi="Source Code Pro" w:cs="Times New Roman"/>
+          <w:color w:val="000000"/>
+          <w:sz w:val="23"/>
+          <w:szCs w:val="23"/>
+          <w:shd w:val="clear" w:color="auto" w:fill="FAFAFA"/>
+        </w:rPr>
+        <w:t xml:space="preserve">    </w:t>
+      </w:r>
+      <w:r>
+        <w:rPr>
+          <w:rFonts w:ascii="Source Code Pro" w:eastAsia="Times New Roman" w:hAnsi="Source Code Pro" w:cs="Times New Roman"/>
+          <w:b/>
+          <w:bCs/>
+          <w:color w:val="7F0055"/>
+          <w:sz w:val="23"/>
+          <w:szCs w:val="23"/>
+          <w:shd w:val="clear" w:color="auto" w:fill="FAFAFA"/>
+        </w:rPr>
+        <w:t>private</w:t>
+      </w:r>
+      <w:r>
+        <w:rPr>
+          <w:rFonts w:ascii="Source Code Pro" w:eastAsia="Times New Roman" w:hAnsi="Source Code Pro" w:cs="Times New Roman"/>
+          <w:color w:val="000000"/>
+          <w:sz w:val="23"/>
+          <w:szCs w:val="23"/>
+          <w:shd w:val="clear" w:color="auto" w:fill="FAFAFA"/>
+        </w:rPr>
+        <w:t xml:space="preserve"> Education </w:t>
+      </w:r>
+      <w:proofErr w:type="spellStart"/>
+      <w:r>
+        <w:rPr>
+          <w:rFonts w:ascii="Source Code Pro" w:eastAsia="Times New Roman" w:hAnsi="Source Code Pro" w:cs="Times New Roman"/>
+          <w:color w:val="000000"/>
+          <w:sz w:val="23"/>
+          <w:szCs w:val="23"/>
+          <w:shd w:val="clear" w:color="auto" w:fill="FAFAFA"/>
+        </w:rPr>
+        <w:t>education</w:t>
+      </w:r>
+      <w:proofErr w:type="spellEnd"/>
+      <w:r>
+        <w:rPr>
+          <w:rFonts w:ascii="Source Code Pro" w:eastAsia="Times New Roman" w:hAnsi="Source Code Pro" w:cs="Times New Roman"/>
+          <w:color w:val="000000"/>
+          <w:sz w:val="23"/>
+          <w:szCs w:val="23"/>
+          <w:shd w:val="clear" w:color="auto" w:fill="FAFAFA"/>
+        </w:rPr>
+        <w:t>;</w:t>
+      </w:r>
+    </w:p>
+    <w:p>
+      <w:pPr>
+        <w:spacing w:after="0" w:line="240" w:lineRule="auto"/>
+        <w:ind w:left="2160"/>
+        <w:rPr>
+          <w:rFonts w:ascii="Source Code Pro" w:eastAsia="Times New Roman" w:hAnsi="Source Code Pro" w:cs="Times New Roman"/>
+          <w:color w:val="000000"/>
+          <w:sz w:val="23"/>
+          <w:szCs w:val="23"/>
+          <w:shd w:val="clear" w:color="auto" w:fill="FAFAFA"/>
+        </w:rPr>
+      </w:pPr>
+      <w:r>
+        <w:rPr>
+          <w:rFonts w:ascii="Source Code Pro" w:eastAsia="Times New Roman" w:hAnsi="Source Code Pro" w:cs="Times New Roman"/>
+          <w:color w:val="000000"/>
+          <w:sz w:val="23"/>
+          <w:szCs w:val="23"/>
+          <w:shd w:val="clear" w:color="auto" w:fill="FAFAFA"/>
+        </w:rPr>
+        <w:t xml:space="preserve">    </w:t>
+      </w:r>
+      <w:r>
+        <w:rPr>
+          <w:rFonts w:ascii="Source Code Pro" w:eastAsia="Times New Roman" w:hAnsi="Source Code Pro" w:cs="Times New Roman"/>
+          <w:i/>
+          <w:iCs/>
+          <w:color w:val="999988"/>
+          <w:sz w:val="23"/>
+          <w:szCs w:val="23"/>
+          <w:shd w:val="clear" w:color="auto" w:fill="FAFAFA"/>
+        </w:rPr>
+        <w:t>//So on...</w:t>
+      </w:r>
+    </w:p>
+    <w:p>
+      <w:pPr>
+        <w:ind w:left="2160"/>
+        <w:rPr>
+          <w:rFonts w:ascii="Source Code Pro" w:eastAsia="Times New Roman" w:hAnsi="Source Code Pro" w:cs="Times New Roman"/>
+          <w:color w:val="000000"/>
+          <w:sz w:val="23"/>
+          <w:szCs w:val="23"/>
+          <w:shd w:val="clear" w:color="auto" w:fill="FAFAFA"/>
+        </w:rPr>
+      </w:pPr>
+      <w:r>
+        <w:rPr>
+          <w:rFonts w:ascii="Source Code Pro" w:eastAsia="Times New Roman" w:hAnsi="Source Code Pro" w:cs="Times New Roman"/>
+          <w:color w:val="000000"/>
+          <w:sz w:val="23"/>
+          <w:szCs w:val="23"/>
+          <w:shd w:val="clear" w:color="auto" w:fill="FAFAFA"/>
+        </w:rPr>
+        <w:t>}</w:t>
+      </w:r>
+    </w:p>
+    <w:p>
+      <w:pPr>
+        <w:pStyle w:val="ListParagraph"/>
+        <w:ind w:left="1440"/>
+      </w:pPr>
+    </w:p>
+    <w:p>
+      <w:pPr>
+        <w:pStyle w:val="ListParagraph"/>
+        <w:numPr>
+          <w:ilvl w:val="0"/>
+          <w:numId w:val="39"/>
+        </w:numPr>
+        <w:rPr>
+          <w:b/>
+          <w:bCs/>
+        </w:rPr>
+      </w:pPr>
+      <w:r>
+        <w:rPr>
+          <w:b/>
+          <w:bCs/>
+        </w:rPr>
+        <w:t>Control Abstraction</w:t>
+      </w:r>
+    </w:p>
+    <w:p>
+      <w:pPr>
+        <w:pStyle w:val="ListParagraph"/>
+      </w:pPr>
+      <w:r>
+        <w:rPr>
+          <w:rFonts w:ascii="Raleway" w:hAnsi="Raleway"/>
+          <w:color w:val="243B53"/>
+          <w:sz w:val="27"/>
+          <w:szCs w:val="27"/>
+          <w:shd w:val="clear" w:color="auto" w:fill="FFFFFF"/>
+        </w:rPr>
+        <w:t>Control abstraction is achieved by hiding the sequence of actions for a complex task – inside a simple method call, so logic to perform the task can be hidden from the client and could be changed in the future without impacting the client code.</w:t>
+      </w:r>
+    </w:p>
+    <w:p>
+      <w:pPr>
+        <w:pStyle w:val="Heading2"/>
+        <w:numPr>
+          <w:ilvl w:val="0"/>
+          <w:numId w:val="41"/>
+        </w:numPr>
+      </w:pPr>
+      <w:r>
+        <w:lastRenderedPageBreak/>
+        <w:t>Encapsulation</w:t>
+      </w:r>
+    </w:p>
+    <w:p/>
+    <w:p>
+      <w:pPr>
+        <w:pStyle w:val="Heading2"/>
+        <w:numPr>
+          <w:ilvl w:val="0"/>
+          <w:numId w:val="41"/>
+        </w:numPr>
+      </w:pPr>
+      <w:r>
+        <w:t>Inheritance</w:t>
+      </w:r>
+    </w:p>
+    <w:p>
+      <w:pPr>
+        <w:pStyle w:val="Heading2"/>
+        <w:numPr>
+          <w:ilvl w:val="0"/>
+          <w:numId w:val="41"/>
+        </w:numPr>
+      </w:pPr>
+      <w:r>
+        <w:t>Polymorphism</w:t>
+      </w:r>
+    </w:p>
     <w:p/>
     <w:p/>
     <w:p>
@@ -6770,6 +7431,147 @@
     </w:lvl>
   </w:abstractNum>
   <w:abstractNum w:abstractNumId="3" w15:restartNumberingAfterBreak="0">
+    <w:nsid w:val="0C861908"/>
+    <w:multiLevelType w:val="multilevel"/>
+    <w:tmpl w:val="DE923398"/>
+    <w:lvl w:ilvl="0">
+      <w:start w:val="1"/>
+      <w:numFmt w:val="bullet"/>
+      <w:lvlText w:val=""/>
+      <w:lvlJc w:val="left"/>
+      <w:pPr>
+        <w:tabs>
+          <w:tab w:val="num" w:pos="360"/>
+        </w:tabs>
+        <w:ind w:left="360" w:hanging="360"/>
+      </w:pPr>
+      <w:rPr>
+        <w:rFonts w:ascii="Symbol" w:hAnsi="Symbol" w:hint="default"/>
+        <w:sz w:val="20"/>
+      </w:rPr>
+    </w:lvl>
+    <w:lvl w:ilvl="1" w:tentative="1">
+      <w:numFmt w:val="bullet"/>
+      <w:lvlText w:val=""/>
+      <w:lvlJc w:val="left"/>
+      <w:pPr>
+        <w:tabs>
+          <w:tab w:val="num" w:pos="1080"/>
+        </w:tabs>
+        <w:ind w:left="1080" w:hanging="360"/>
+      </w:pPr>
+      <w:rPr>
+        <w:rFonts w:ascii="Symbol" w:hAnsi="Symbol" w:hint="default"/>
+        <w:sz w:val="20"/>
+      </w:rPr>
+    </w:lvl>
+    <w:lvl w:ilvl="2" w:tentative="1">
+      <w:numFmt w:val="bullet"/>
+      <w:lvlText w:val=""/>
+      <w:lvlJc w:val="left"/>
+      <w:pPr>
+        <w:tabs>
+          <w:tab w:val="num" w:pos="1800"/>
+        </w:tabs>
+        <w:ind w:left="1800" w:hanging="360"/>
+      </w:pPr>
+      <w:rPr>
+        <w:rFonts w:ascii="Symbol" w:hAnsi="Symbol" w:hint="default"/>
+        <w:sz w:val="20"/>
+      </w:rPr>
+    </w:lvl>
+    <w:lvl w:ilvl="3" w:tentative="1">
+      <w:numFmt w:val="bullet"/>
+      <w:lvlText w:val=""/>
+      <w:lvlJc w:val="left"/>
+      <w:pPr>
+        <w:tabs>
+          <w:tab w:val="num" w:pos="2520"/>
+        </w:tabs>
+        <w:ind w:left="2520" w:hanging="360"/>
+      </w:pPr>
+      <w:rPr>
+        <w:rFonts w:ascii="Symbol" w:hAnsi="Symbol" w:hint="default"/>
+        <w:sz w:val="20"/>
+      </w:rPr>
+    </w:lvl>
+    <w:lvl w:ilvl="4" w:tentative="1">
+      <w:numFmt w:val="bullet"/>
+      <w:lvlText w:val=""/>
+      <w:lvlJc w:val="left"/>
+      <w:pPr>
+        <w:tabs>
+          <w:tab w:val="num" w:pos="3240"/>
+        </w:tabs>
+        <w:ind w:left="3240" w:hanging="360"/>
+      </w:pPr>
+      <w:rPr>
+        <w:rFonts w:ascii="Symbol" w:hAnsi="Symbol" w:hint="default"/>
+        <w:sz w:val="20"/>
+      </w:rPr>
+    </w:lvl>
+    <w:lvl w:ilvl="5" w:tentative="1">
+      <w:numFmt w:val="bullet"/>
+      <w:lvlText w:val=""/>
+      <w:lvlJc w:val="left"/>
+      <w:pPr>
+        <w:tabs>
+          <w:tab w:val="num" w:pos="3960"/>
+        </w:tabs>
+        <w:ind w:left="3960" w:hanging="360"/>
+      </w:pPr>
+      <w:rPr>
+        <w:rFonts w:ascii="Symbol" w:hAnsi="Symbol" w:hint="default"/>
+        <w:sz w:val="20"/>
+      </w:rPr>
+    </w:lvl>
+    <w:lvl w:ilvl="6" w:tentative="1">
+      <w:numFmt w:val="bullet"/>
+      <w:lvlText w:val=""/>
+      <w:lvlJc w:val="left"/>
+      <w:pPr>
+        <w:tabs>
+          <w:tab w:val="num" w:pos="4680"/>
+        </w:tabs>
+        <w:ind w:left="4680" w:hanging="360"/>
+      </w:pPr>
+      <w:rPr>
+        <w:rFonts w:ascii="Symbol" w:hAnsi="Symbol" w:hint="default"/>
+        <w:sz w:val="20"/>
+      </w:rPr>
+    </w:lvl>
+    <w:lvl w:ilvl="7" w:tentative="1">
+      <w:numFmt w:val="bullet"/>
+      <w:lvlText w:val=""/>
+      <w:lvlJc w:val="left"/>
+      <w:pPr>
+        <w:tabs>
+          <w:tab w:val="num" w:pos="5400"/>
+        </w:tabs>
+        <w:ind w:left="5400" w:hanging="360"/>
+      </w:pPr>
+      <w:rPr>
+        <w:rFonts w:ascii="Symbol" w:hAnsi="Symbol" w:hint="default"/>
+        <w:sz w:val="20"/>
+      </w:rPr>
+    </w:lvl>
+    <w:lvl w:ilvl="8" w:tentative="1">
+      <w:numFmt w:val="bullet"/>
+      <w:lvlText w:val=""/>
+      <w:lvlJc w:val="left"/>
+      <w:pPr>
+        <w:tabs>
+          <w:tab w:val="num" w:pos="6120"/>
+        </w:tabs>
+        <w:ind w:left="6120" w:hanging="360"/>
+      </w:pPr>
+      <w:rPr>
+        <w:rFonts w:ascii="Symbol" w:hAnsi="Symbol" w:hint="default"/>
+        <w:sz w:val="20"/>
+      </w:rPr>
+    </w:lvl>
+  </w:abstractNum>
+  <w:abstractNum w:abstractNumId="4" w15:restartNumberingAfterBreak="0">
     <w:nsid w:val="100E0E9C"/>
     <w:multiLevelType w:val="hybridMultilevel"/>
     <w:tmpl w:val="5C861B4E"/>
@@ -6882,7 +7684,7 @@
       </w:rPr>
     </w:lvl>
   </w:abstractNum>
-  <w:abstractNum w:abstractNumId="4" w15:restartNumberingAfterBreak="0">
+  <w:abstractNum w:abstractNumId="5" w15:restartNumberingAfterBreak="0">
     <w:nsid w:val="10D44FBF"/>
     <w:multiLevelType w:val="hybridMultilevel"/>
     <w:tmpl w:val="2710FCC2"/>
@@ -6995,7 +7797,7 @@
       </w:rPr>
     </w:lvl>
   </w:abstractNum>
-  <w:abstractNum w:abstractNumId="5" w15:restartNumberingAfterBreak="0">
+  <w:abstractNum w:abstractNumId="6" w15:restartNumberingAfterBreak="0">
     <w:nsid w:val="1A264AA7"/>
     <w:multiLevelType w:val="hybridMultilevel"/>
     <w:tmpl w:val="6E067F8A"/>
@@ -7108,7 +7910,7 @@
       </w:rPr>
     </w:lvl>
   </w:abstractNum>
-  <w:abstractNum w:abstractNumId="6" w15:restartNumberingAfterBreak="0">
+  <w:abstractNum w:abstractNumId="7" w15:restartNumberingAfterBreak="0">
     <w:nsid w:val="1CE0622F"/>
     <w:multiLevelType w:val="hybridMultilevel"/>
     <w:tmpl w:val="D68A1FB2"/>
@@ -7194,7 +7996,7 @@
       </w:pPr>
     </w:lvl>
   </w:abstractNum>
-  <w:abstractNum w:abstractNumId="7" w15:restartNumberingAfterBreak="0">
+  <w:abstractNum w:abstractNumId="8" w15:restartNumberingAfterBreak="0">
     <w:nsid w:val="226115BB"/>
     <w:multiLevelType w:val="hybridMultilevel"/>
     <w:tmpl w:val="27229434"/>
@@ -7307,7 +8109,7 @@
       </w:rPr>
     </w:lvl>
   </w:abstractNum>
-  <w:abstractNum w:abstractNumId="8" w15:restartNumberingAfterBreak="0">
+  <w:abstractNum w:abstractNumId="9" w15:restartNumberingAfterBreak="0">
     <w:nsid w:val="27F52483"/>
     <w:multiLevelType w:val="hybridMultilevel"/>
     <w:tmpl w:val="9E1E71C2"/>
@@ -7420,7 +8222,7 @@
       </w:rPr>
     </w:lvl>
   </w:abstractNum>
-  <w:abstractNum w:abstractNumId="9" w15:restartNumberingAfterBreak="0">
+  <w:abstractNum w:abstractNumId="10" w15:restartNumberingAfterBreak="0">
     <w:nsid w:val="2CC713A5"/>
     <w:multiLevelType w:val="hybridMultilevel"/>
     <w:tmpl w:val="8A62393C"/>
@@ -7533,7 +8335,7 @@
       </w:rPr>
     </w:lvl>
   </w:abstractNum>
-  <w:abstractNum w:abstractNumId="10" w15:restartNumberingAfterBreak="0">
+  <w:abstractNum w:abstractNumId="11" w15:restartNumberingAfterBreak="0">
     <w:nsid w:val="2CD702D2"/>
     <w:multiLevelType w:val="hybridMultilevel"/>
     <w:tmpl w:val="CF743788"/>
@@ -7646,7 +8448,271 @@
       </w:rPr>
     </w:lvl>
   </w:abstractNum>
-  <w:abstractNum w:abstractNumId="11" w15:restartNumberingAfterBreak="0">
+  <w:abstractNum w:abstractNumId="12" w15:restartNumberingAfterBreak="0">
+    <w:nsid w:val="3279031E"/>
+    <w:multiLevelType w:val="hybridMultilevel"/>
+    <w:tmpl w:val="AC3045C4"/>
+    <w:lvl w:ilvl="0" w:tplc="56E2882E">
+      <w:start w:val="1"/>
+      <w:numFmt w:val="decimal"/>
+      <w:lvlText w:val="%1."/>
+      <w:lvlJc w:val="left"/>
+      <w:pPr>
+        <w:ind w:left="720" w:hanging="360"/>
+      </w:pPr>
+      <w:rPr>
+        <w:rFonts w:hint="default"/>
+      </w:rPr>
+    </w:lvl>
+    <w:lvl w:ilvl="1" w:tplc="04090019" w:tentative="1">
+      <w:start w:val="1"/>
+      <w:numFmt w:val="lowerLetter"/>
+      <w:lvlText w:val="%2."/>
+      <w:lvlJc w:val="left"/>
+      <w:pPr>
+        <w:ind w:left="1440" w:hanging="360"/>
+      </w:pPr>
+    </w:lvl>
+    <w:lvl w:ilvl="2" w:tplc="0409001B" w:tentative="1">
+      <w:start w:val="1"/>
+      <w:numFmt w:val="lowerRoman"/>
+      <w:lvlText w:val="%3."/>
+      <w:lvlJc w:val="right"/>
+      <w:pPr>
+        <w:ind w:left="2160" w:hanging="180"/>
+      </w:pPr>
+    </w:lvl>
+    <w:lvl w:ilvl="3" w:tplc="0409000F" w:tentative="1">
+      <w:start w:val="1"/>
+      <w:numFmt w:val="decimal"/>
+      <w:lvlText w:val="%4."/>
+      <w:lvlJc w:val="left"/>
+      <w:pPr>
+        <w:ind w:left="2880" w:hanging="360"/>
+      </w:pPr>
+    </w:lvl>
+    <w:lvl w:ilvl="4" w:tplc="04090019" w:tentative="1">
+      <w:start w:val="1"/>
+      <w:numFmt w:val="lowerLetter"/>
+      <w:lvlText w:val="%5."/>
+      <w:lvlJc w:val="left"/>
+      <w:pPr>
+        <w:ind w:left="3600" w:hanging="360"/>
+      </w:pPr>
+    </w:lvl>
+    <w:lvl w:ilvl="5" w:tplc="0409001B" w:tentative="1">
+      <w:start w:val="1"/>
+      <w:numFmt w:val="lowerRoman"/>
+      <w:lvlText w:val="%6."/>
+      <w:lvlJc w:val="right"/>
+      <w:pPr>
+        <w:ind w:left="4320" w:hanging="180"/>
+      </w:pPr>
+    </w:lvl>
+    <w:lvl w:ilvl="6" w:tplc="0409000F" w:tentative="1">
+      <w:start w:val="1"/>
+      <w:numFmt w:val="decimal"/>
+      <w:lvlText w:val="%7."/>
+      <w:lvlJc w:val="left"/>
+      <w:pPr>
+        <w:ind w:left="5040" w:hanging="360"/>
+      </w:pPr>
+    </w:lvl>
+    <w:lvl w:ilvl="7" w:tplc="04090019" w:tentative="1">
+      <w:start w:val="1"/>
+      <w:numFmt w:val="lowerLetter"/>
+      <w:lvlText w:val="%8."/>
+      <w:lvlJc w:val="left"/>
+      <w:pPr>
+        <w:ind w:left="5760" w:hanging="360"/>
+      </w:pPr>
+    </w:lvl>
+    <w:lvl w:ilvl="8" w:tplc="0409001B" w:tentative="1">
+      <w:start w:val="1"/>
+      <w:numFmt w:val="lowerRoman"/>
+      <w:lvlText w:val="%9."/>
+      <w:lvlJc w:val="right"/>
+      <w:pPr>
+        <w:ind w:left="6480" w:hanging="180"/>
+      </w:pPr>
+    </w:lvl>
+  </w:abstractNum>
+  <w:abstractNum w:abstractNumId="13" w15:restartNumberingAfterBreak="0">
+    <w:nsid w:val="35746572"/>
+    <w:multiLevelType w:val="hybridMultilevel"/>
+    <w:tmpl w:val="2C504944"/>
+    <w:lvl w:ilvl="0" w:tplc="FFFFFFFF">
+      <w:start w:val="1"/>
+      <w:numFmt w:val="decimal"/>
+      <w:lvlText w:val="%1."/>
+      <w:lvlJc w:val="left"/>
+      <w:pPr>
+        <w:ind w:left="720" w:hanging="360"/>
+      </w:pPr>
+      <w:rPr>
+        <w:rFonts w:hint="default"/>
+      </w:rPr>
+    </w:lvl>
+    <w:lvl w:ilvl="1" w:tplc="04090019" w:tentative="1">
+      <w:start w:val="1"/>
+      <w:numFmt w:val="lowerLetter"/>
+      <w:lvlText w:val="%2."/>
+      <w:lvlJc w:val="left"/>
+      <w:pPr>
+        <w:ind w:left="1440" w:hanging="360"/>
+      </w:pPr>
+    </w:lvl>
+    <w:lvl w:ilvl="2" w:tplc="0409001B" w:tentative="1">
+      <w:start w:val="1"/>
+      <w:numFmt w:val="lowerRoman"/>
+      <w:lvlText w:val="%3."/>
+      <w:lvlJc w:val="right"/>
+      <w:pPr>
+        <w:ind w:left="2160" w:hanging="180"/>
+      </w:pPr>
+    </w:lvl>
+    <w:lvl w:ilvl="3" w:tplc="0409000F" w:tentative="1">
+      <w:start w:val="1"/>
+      <w:numFmt w:val="decimal"/>
+      <w:lvlText w:val="%4."/>
+      <w:lvlJc w:val="left"/>
+      <w:pPr>
+        <w:ind w:left="2880" w:hanging="360"/>
+      </w:pPr>
+    </w:lvl>
+    <w:lvl w:ilvl="4" w:tplc="04090019" w:tentative="1">
+      <w:start w:val="1"/>
+      <w:numFmt w:val="lowerLetter"/>
+      <w:lvlText w:val="%5."/>
+      <w:lvlJc w:val="left"/>
+      <w:pPr>
+        <w:ind w:left="3600" w:hanging="360"/>
+      </w:pPr>
+    </w:lvl>
+    <w:lvl w:ilvl="5" w:tplc="0409001B" w:tentative="1">
+      <w:start w:val="1"/>
+      <w:numFmt w:val="lowerRoman"/>
+      <w:lvlText w:val="%6."/>
+      <w:lvlJc w:val="right"/>
+      <w:pPr>
+        <w:ind w:left="4320" w:hanging="180"/>
+      </w:pPr>
+    </w:lvl>
+    <w:lvl w:ilvl="6" w:tplc="0409000F" w:tentative="1">
+      <w:start w:val="1"/>
+      <w:numFmt w:val="decimal"/>
+      <w:lvlText w:val="%7."/>
+      <w:lvlJc w:val="left"/>
+      <w:pPr>
+        <w:ind w:left="5040" w:hanging="360"/>
+      </w:pPr>
+    </w:lvl>
+    <w:lvl w:ilvl="7" w:tplc="04090019" w:tentative="1">
+      <w:start w:val="1"/>
+      <w:numFmt w:val="lowerLetter"/>
+      <w:lvlText w:val="%8."/>
+      <w:lvlJc w:val="left"/>
+      <w:pPr>
+        <w:ind w:left="5760" w:hanging="360"/>
+      </w:pPr>
+    </w:lvl>
+    <w:lvl w:ilvl="8" w:tplc="0409001B" w:tentative="1">
+      <w:start w:val="1"/>
+      <w:numFmt w:val="lowerRoman"/>
+      <w:lvlText w:val="%9."/>
+      <w:lvlJc w:val="right"/>
+      <w:pPr>
+        <w:ind w:left="6480" w:hanging="180"/>
+      </w:pPr>
+    </w:lvl>
+  </w:abstractNum>
+  <w:abstractNum w:abstractNumId="14" w15:restartNumberingAfterBreak="0">
+    <w:nsid w:val="3B3B118B"/>
+    <w:multiLevelType w:val="hybridMultilevel"/>
+    <w:tmpl w:val="6A547B7C"/>
+    <w:lvl w:ilvl="0" w:tplc="04090017">
+      <w:start w:val="1"/>
+      <w:numFmt w:val="lowerLetter"/>
+      <w:lvlText w:val="%1)"/>
+      <w:lvlJc w:val="left"/>
+      <w:pPr>
+        <w:ind w:left="720" w:hanging="360"/>
+      </w:pPr>
+    </w:lvl>
+    <w:lvl w:ilvl="1" w:tplc="04090019" w:tentative="1">
+      <w:start w:val="1"/>
+      <w:numFmt w:val="lowerLetter"/>
+      <w:lvlText w:val="%2."/>
+      <w:lvlJc w:val="left"/>
+      <w:pPr>
+        <w:ind w:left="1440" w:hanging="360"/>
+      </w:pPr>
+    </w:lvl>
+    <w:lvl w:ilvl="2" w:tplc="0409001B" w:tentative="1">
+      <w:start w:val="1"/>
+      <w:numFmt w:val="lowerRoman"/>
+      <w:lvlText w:val="%3."/>
+      <w:lvlJc w:val="right"/>
+      <w:pPr>
+        <w:ind w:left="2160" w:hanging="180"/>
+      </w:pPr>
+    </w:lvl>
+    <w:lvl w:ilvl="3" w:tplc="0409000F" w:tentative="1">
+      <w:start w:val="1"/>
+      <w:numFmt w:val="decimal"/>
+      <w:lvlText w:val="%4."/>
+      <w:lvlJc w:val="left"/>
+      <w:pPr>
+        <w:ind w:left="2880" w:hanging="360"/>
+      </w:pPr>
+    </w:lvl>
+    <w:lvl w:ilvl="4" w:tplc="04090019" w:tentative="1">
+      <w:start w:val="1"/>
+      <w:numFmt w:val="lowerLetter"/>
+      <w:lvlText w:val="%5."/>
+      <w:lvlJc w:val="left"/>
+      <w:pPr>
+        <w:ind w:left="3600" w:hanging="360"/>
+      </w:pPr>
+    </w:lvl>
+    <w:lvl w:ilvl="5" w:tplc="0409001B" w:tentative="1">
+      <w:start w:val="1"/>
+      <w:numFmt w:val="lowerRoman"/>
+      <w:lvlText w:val="%6."/>
+      <w:lvlJc w:val="right"/>
+      <w:pPr>
+        <w:ind w:left="4320" w:hanging="180"/>
+      </w:pPr>
+    </w:lvl>
+    <w:lvl w:ilvl="6" w:tplc="0409000F" w:tentative="1">
+      <w:start w:val="1"/>
+      <w:numFmt w:val="decimal"/>
+      <w:lvlText w:val="%7."/>
+      <w:lvlJc w:val="left"/>
+      <w:pPr>
+        <w:ind w:left="5040" w:hanging="360"/>
+      </w:pPr>
+    </w:lvl>
+    <w:lvl w:ilvl="7" w:tplc="04090019" w:tentative="1">
+      <w:start w:val="1"/>
+      <w:numFmt w:val="lowerLetter"/>
+      <w:lvlText w:val="%8."/>
+      <w:lvlJc w:val="left"/>
+      <w:pPr>
+        <w:ind w:left="5760" w:hanging="360"/>
+      </w:pPr>
+    </w:lvl>
+    <w:lvl w:ilvl="8" w:tplc="0409001B" w:tentative="1">
+      <w:start w:val="1"/>
+      <w:numFmt w:val="lowerRoman"/>
+      <w:lvlText w:val="%9."/>
+      <w:lvlJc w:val="right"/>
+      <w:pPr>
+        <w:ind w:left="6480" w:hanging="180"/>
+      </w:pPr>
+    </w:lvl>
+  </w:abstractNum>
+  <w:abstractNum w:abstractNumId="15" w15:restartNumberingAfterBreak="0">
     <w:nsid w:val="3C833534"/>
     <w:multiLevelType w:val="hybridMultilevel"/>
     <w:tmpl w:val="666EE584"/>
@@ -7759,7 +8825,7 @@
       </w:rPr>
     </w:lvl>
   </w:abstractNum>
-  <w:abstractNum w:abstractNumId="12" w15:restartNumberingAfterBreak="0">
+  <w:abstractNum w:abstractNumId="16" w15:restartNumberingAfterBreak="0">
     <w:nsid w:val="3DB86C61"/>
     <w:multiLevelType w:val="hybridMultilevel"/>
     <w:tmpl w:val="57A83830"/>
@@ -7872,7 +8938,7 @@
       </w:rPr>
     </w:lvl>
   </w:abstractNum>
-  <w:abstractNum w:abstractNumId="13" w15:restartNumberingAfterBreak="0">
+  <w:abstractNum w:abstractNumId="17" w15:restartNumberingAfterBreak="0">
     <w:nsid w:val="406E77BC"/>
     <w:multiLevelType w:val="hybridMultilevel"/>
     <w:tmpl w:val="854408F4"/>
@@ -7985,7 +9051,7 @@
       </w:rPr>
     </w:lvl>
   </w:abstractNum>
-  <w:abstractNum w:abstractNumId="14" w15:restartNumberingAfterBreak="0">
+  <w:abstractNum w:abstractNumId="18" w15:restartNumberingAfterBreak="0">
     <w:nsid w:val="418A0AE9"/>
     <w:multiLevelType w:val="hybridMultilevel"/>
     <w:tmpl w:val="96D291E2"/>
@@ -8098,7 +9164,7 @@
       </w:rPr>
     </w:lvl>
   </w:abstractNum>
-  <w:abstractNum w:abstractNumId="15" w15:restartNumberingAfterBreak="0">
+  <w:abstractNum w:abstractNumId="19" w15:restartNumberingAfterBreak="0">
     <w:nsid w:val="46ED46BC"/>
     <w:multiLevelType w:val="hybridMultilevel"/>
     <w:tmpl w:val="51D83882"/>
@@ -8184,7 +9250,7 @@
       </w:pPr>
     </w:lvl>
   </w:abstractNum>
-  <w:abstractNum w:abstractNumId="16" w15:restartNumberingAfterBreak="0">
+  <w:abstractNum w:abstractNumId="20" w15:restartNumberingAfterBreak="0">
     <w:nsid w:val="47CD3C1F"/>
     <w:multiLevelType w:val="hybridMultilevel"/>
     <w:tmpl w:val="6A22167A"/>
@@ -8297,7 +9363,7 @@
       </w:rPr>
     </w:lvl>
   </w:abstractNum>
-  <w:abstractNum w:abstractNumId="17" w15:restartNumberingAfterBreak="0">
+  <w:abstractNum w:abstractNumId="21" w15:restartNumberingAfterBreak="0">
     <w:nsid w:val="49057E6B"/>
     <w:multiLevelType w:val="hybridMultilevel"/>
     <w:tmpl w:val="41D4E2CC"/>
@@ -8410,10 +9476,10 @@
       </w:rPr>
     </w:lvl>
   </w:abstractNum>
-  <w:abstractNum w:abstractNumId="18" w15:restartNumberingAfterBreak="0">
+  <w:abstractNum w:abstractNumId="22" w15:restartNumberingAfterBreak="0">
     <w:nsid w:val="4D5E472A"/>
     <w:multiLevelType w:val="hybridMultilevel"/>
-    <w:tmpl w:val="A050B04C"/>
+    <w:tmpl w:val="646045BC"/>
     <w:lvl w:ilvl="0" w:tplc="0409000B">
       <w:start w:val="1"/>
       <w:numFmt w:val="bullet"/>
@@ -8523,7 +9589,7 @@
       </w:rPr>
     </w:lvl>
   </w:abstractNum>
-  <w:abstractNum w:abstractNumId="19" w15:restartNumberingAfterBreak="0">
+  <w:abstractNum w:abstractNumId="23" w15:restartNumberingAfterBreak="0">
     <w:nsid w:val="4F042127"/>
     <w:multiLevelType w:val="multilevel"/>
     <w:tmpl w:val="24343966"/>
@@ -8664,7 +9730,120 @@
       </w:rPr>
     </w:lvl>
   </w:abstractNum>
-  <w:abstractNum w:abstractNumId="20" w15:restartNumberingAfterBreak="0">
+  <w:abstractNum w:abstractNumId="24" w15:restartNumberingAfterBreak="0">
+    <w:nsid w:val="4F3E3DD4"/>
+    <w:multiLevelType w:val="hybridMultilevel"/>
+    <w:tmpl w:val="5796AA30"/>
+    <w:lvl w:ilvl="0" w:tplc="0409000B">
+      <w:start w:val="1"/>
+      <w:numFmt w:val="bullet"/>
+      <w:lvlText w:val=""/>
+      <w:lvlJc w:val="left"/>
+      <w:pPr>
+        <w:ind w:left="1440" w:hanging="360"/>
+      </w:pPr>
+      <w:rPr>
+        <w:rFonts w:ascii="Wingdings" w:hAnsi="Wingdings" w:hint="default"/>
+      </w:rPr>
+    </w:lvl>
+    <w:lvl w:ilvl="1" w:tplc="04090003" w:tentative="1">
+      <w:start w:val="1"/>
+      <w:numFmt w:val="bullet"/>
+      <w:lvlText w:val="o"/>
+      <w:lvlJc w:val="left"/>
+      <w:pPr>
+        <w:ind w:left="2160" w:hanging="360"/>
+      </w:pPr>
+      <w:rPr>
+        <w:rFonts w:ascii="Courier New" w:hAnsi="Courier New" w:cs="Courier New" w:hint="default"/>
+      </w:rPr>
+    </w:lvl>
+    <w:lvl w:ilvl="2" w:tplc="04090005" w:tentative="1">
+      <w:start w:val="1"/>
+      <w:numFmt w:val="bullet"/>
+      <w:lvlText w:val=""/>
+      <w:lvlJc w:val="left"/>
+      <w:pPr>
+        <w:ind w:left="2880" w:hanging="360"/>
+      </w:pPr>
+      <w:rPr>
+        <w:rFonts w:ascii="Wingdings" w:hAnsi="Wingdings" w:hint="default"/>
+      </w:rPr>
+    </w:lvl>
+    <w:lvl w:ilvl="3" w:tplc="04090001" w:tentative="1">
+      <w:start w:val="1"/>
+      <w:numFmt w:val="bullet"/>
+      <w:lvlText w:val=""/>
+      <w:lvlJc w:val="left"/>
+      <w:pPr>
+        <w:ind w:left="3600" w:hanging="360"/>
+      </w:pPr>
+      <w:rPr>
+        <w:rFonts w:ascii="Symbol" w:hAnsi="Symbol" w:hint="default"/>
+      </w:rPr>
+    </w:lvl>
+    <w:lvl w:ilvl="4" w:tplc="04090003" w:tentative="1">
+      <w:start w:val="1"/>
+      <w:numFmt w:val="bullet"/>
+      <w:lvlText w:val="o"/>
+      <w:lvlJc w:val="left"/>
+      <w:pPr>
+        <w:ind w:left="4320" w:hanging="360"/>
+      </w:pPr>
+      <w:rPr>
+        <w:rFonts w:ascii="Courier New" w:hAnsi="Courier New" w:cs="Courier New" w:hint="default"/>
+      </w:rPr>
+    </w:lvl>
+    <w:lvl w:ilvl="5" w:tplc="04090005" w:tentative="1">
+      <w:start w:val="1"/>
+      <w:numFmt w:val="bullet"/>
+      <w:lvlText w:val=""/>
+      <w:lvlJc w:val="left"/>
+      <w:pPr>
+        <w:ind w:left="5040" w:hanging="360"/>
+      </w:pPr>
+      <w:rPr>
+        <w:rFonts w:ascii="Wingdings" w:hAnsi="Wingdings" w:hint="default"/>
+      </w:rPr>
+    </w:lvl>
+    <w:lvl w:ilvl="6" w:tplc="04090001" w:tentative="1">
+      <w:start w:val="1"/>
+      <w:numFmt w:val="bullet"/>
+      <w:lvlText w:val=""/>
+      <w:lvlJc w:val="left"/>
+      <w:pPr>
+        <w:ind w:left="5760" w:hanging="360"/>
+      </w:pPr>
+      <w:rPr>
+        <w:rFonts w:ascii="Symbol" w:hAnsi="Symbol" w:hint="default"/>
+      </w:rPr>
+    </w:lvl>
+    <w:lvl w:ilvl="7" w:tplc="04090003" w:tentative="1">
+      <w:start w:val="1"/>
+      <w:numFmt w:val="bullet"/>
+      <w:lvlText w:val="o"/>
+      <w:lvlJc w:val="left"/>
+      <w:pPr>
+        <w:ind w:left="6480" w:hanging="360"/>
+      </w:pPr>
+      <w:rPr>
+        <w:rFonts w:ascii="Courier New" w:hAnsi="Courier New" w:cs="Courier New" w:hint="default"/>
+      </w:rPr>
+    </w:lvl>
+    <w:lvl w:ilvl="8" w:tplc="04090005" w:tentative="1">
+      <w:start w:val="1"/>
+      <w:numFmt w:val="bullet"/>
+      <w:lvlText w:val=""/>
+      <w:lvlJc w:val="left"/>
+      <w:pPr>
+        <w:ind w:left="7200" w:hanging="360"/>
+      </w:pPr>
+      <w:rPr>
+        <w:rFonts w:ascii="Wingdings" w:hAnsi="Wingdings" w:hint="default"/>
+      </w:rPr>
+    </w:lvl>
+  </w:abstractNum>
+  <w:abstractNum w:abstractNumId="25" w15:restartNumberingAfterBreak="0">
     <w:nsid w:val="511017DB"/>
     <w:multiLevelType w:val="hybridMultilevel"/>
     <w:tmpl w:val="2E2496B6"/>
@@ -8777,7 +9956,7 @@
       </w:rPr>
     </w:lvl>
   </w:abstractNum>
-  <w:abstractNum w:abstractNumId="21" w15:restartNumberingAfterBreak="0">
+  <w:abstractNum w:abstractNumId="26" w15:restartNumberingAfterBreak="0">
     <w:nsid w:val="517A6C4C"/>
     <w:multiLevelType w:val="hybridMultilevel"/>
     <w:tmpl w:val="D264D302"/>
@@ -8890,7 +10069,7 @@
       </w:rPr>
     </w:lvl>
   </w:abstractNum>
-  <w:abstractNum w:abstractNumId="22" w15:restartNumberingAfterBreak="0">
+  <w:abstractNum w:abstractNumId="27" w15:restartNumberingAfterBreak="0">
     <w:nsid w:val="52FC5242"/>
     <w:multiLevelType w:val="hybridMultilevel"/>
     <w:tmpl w:val="D7A42C36"/>
@@ -9003,7 +10182,7 @@
       </w:rPr>
     </w:lvl>
   </w:abstractNum>
-  <w:abstractNum w:abstractNumId="23" w15:restartNumberingAfterBreak="0">
+  <w:abstractNum w:abstractNumId="28" w15:restartNumberingAfterBreak="0">
     <w:nsid w:val="531639A6"/>
     <w:multiLevelType w:val="hybridMultilevel"/>
     <w:tmpl w:val="E91C6F6E"/>
@@ -9116,7 +10295,7 @@
       </w:rPr>
     </w:lvl>
   </w:abstractNum>
-  <w:abstractNum w:abstractNumId="24" w15:restartNumberingAfterBreak="0">
+  <w:abstractNum w:abstractNumId="29" w15:restartNumberingAfterBreak="0">
     <w:nsid w:val="55CC42CE"/>
     <w:multiLevelType w:val="multilevel"/>
     <w:tmpl w:val="49E678F8"/>
@@ -9221,7 +10400,7 @@
       </w:pPr>
     </w:lvl>
   </w:abstractNum>
-  <w:abstractNum w:abstractNumId="25" w15:restartNumberingAfterBreak="0">
+  <w:abstractNum w:abstractNumId="30" w15:restartNumberingAfterBreak="0">
     <w:nsid w:val="5E995669"/>
     <w:multiLevelType w:val="hybridMultilevel"/>
     <w:tmpl w:val="6EF4F70E"/>
@@ -9334,7 +10513,7 @@
       </w:rPr>
     </w:lvl>
   </w:abstractNum>
-  <w:abstractNum w:abstractNumId="26" w15:restartNumberingAfterBreak="0">
+  <w:abstractNum w:abstractNumId="31" w15:restartNumberingAfterBreak="0">
     <w:nsid w:val="60113FE0"/>
     <w:multiLevelType w:val="hybridMultilevel"/>
     <w:tmpl w:val="51D83882"/>
@@ -9420,7 +10599,7 @@
       </w:pPr>
     </w:lvl>
   </w:abstractNum>
-  <w:abstractNum w:abstractNumId="27" w15:restartNumberingAfterBreak="0">
+  <w:abstractNum w:abstractNumId="32" w15:restartNumberingAfterBreak="0">
     <w:nsid w:val="645E40BF"/>
     <w:multiLevelType w:val="hybridMultilevel"/>
     <w:tmpl w:val="672C8D04"/>
@@ -9506,7 +10685,7 @@
       </w:pPr>
     </w:lvl>
   </w:abstractNum>
-  <w:abstractNum w:abstractNumId="28" w15:restartNumberingAfterBreak="0">
+  <w:abstractNum w:abstractNumId="33" w15:restartNumberingAfterBreak="0">
     <w:nsid w:val="662A1CDB"/>
     <w:multiLevelType w:val="hybridMultilevel"/>
     <w:tmpl w:val="1AC0A7B4"/>
@@ -9619,7 +10798,7 @@
       </w:rPr>
     </w:lvl>
   </w:abstractNum>
-  <w:abstractNum w:abstractNumId="29" w15:restartNumberingAfterBreak="0">
+  <w:abstractNum w:abstractNumId="34" w15:restartNumberingAfterBreak="0">
     <w:nsid w:val="67C37E84"/>
     <w:multiLevelType w:val="hybridMultilevel"/>
     <w:tmpl w:val="1C345CB8"/>
@@ -9732,7 +10911,7 @@
       </w:rPr>
     </w:lvl>
   </w:abstractNum>
-  <w:abstractNum w:abstractNumId="30" w15:restartNumberingAfterBreak="0">
+  <w:abstractNum w:abstractNumId="35" w15:restartNumberingAfterBreak="0">
     <w:nsid w:val="69B9195F"/>
     <w:multiLevelType w:val="hybridMultilevel"/>
     <w:tmpl w:val="18861832"/>
@@ -9821,7 +11000,7 @@
       </w:pPr>
     </w:lvl>
   </w:abstractNum>
-  <w:abstractNum w:abstractNumId="31" w15:restartNumberingAfterBreak="0">
+  <w:abstractNum w:abstractNumId="36" w15:restartNumberingAfterBreak="0">
     <w:nsid w:val="6A42375C"/>
     <w:multiLevelType w:val="hybridMultilevel"/>
     <w:tmpl w:val="4A447E30"/>
@@ -9934,7 +11113,7 @@
       </w:rPr>
     </w:lvl>
   </w:abstractNum>
-  <w:abstractNum w:abstractNumId="32" w15:restartNumberingAfterBreak="0">
+  <w:abstractNum w:abstractNumId="37" w15:restartNumberingAfterBreak="0">
     <w:nsid w:val="712E3CC6"/>
     <w:multiLevelType w:val="hybridMultilevel"/>
     <w:tmpl w:val="19E48E72"/>
@@ -10047,7 +11226,7 @@
       </w:rPr>
     </w:lvl>
   </w:abstractNum>
-  <w:abstractNum w:abstractNumId="33" w15:restartNumberingAfterBreak="0">
+  <w:abstractNum w:abstractNumId="38" w15:restartNumberingAfterBreak="0">
     <w:nsid w:val="7A7938B0"/>
     <w:multiLevelType w:val="hybridMultilevel"/>
     <w:tmpl w:val="D07E0F1C"/>
@@ -10160,7 +11339,7 @@
       </w:rPr>
     </w:lvl>
   </w:abstractNum>
-  <w:abstractNum w:abstractNumId="34" w15:restartNumberingAfterBreak="0">
+  <w:abstractNum w:abstractNumId="39" w15:restartNumberingAfterBreak="0">
     <w:nsid w:val="7BD566AC"/>
     <w:multiLevelType w:val="hybridMultilevel"/>
     <w:tmpl w:val="836C36B4"/>
@@ -10246,7 +11425,7 @@
       </w:pPr>
     </w:lvl>
   </w:abstractNum>
-  <w:abstractNum w:abstractNumId="35" w15:restartNumberingAfterBreak="0">
+  <w:abstractNum w:abstractNumId="40" w15:restartNumberingAfterBreak="0">
     <w:nsid w:val="7FAB1B7F"/>
     <w:multiLevelType w:val="hybridMultilevel"/>
     <w:tmpl w:val="122EC5F8"/>
@@ -10360,112 +11539,127 @@
     </w:lvl>
   </w:abstractNum>
   <w:num w:numId="1" w16cid:durableId="1594387941">
-    <w:abstractNumId w:val="31"/>
+    <w:abstractNumId w:val="36"/>
   </w:num>
   <w:num w:numId="2" w16cid:durableId="411270789">
-    <w:abstractNumId w:val="15"/>
+    <w:abstractNumId w:val="19"/>
   </w:num>
   <w:num w:numId="3" w16cid:durableId="1798330350">
-    <w:abstractNumId w:val="22"/>
+    <w:abstractNumId w:val="27"/>
   </w:num>
   <w:num w:numId="4" w16cid:durableId="114376072">
-    <w:abstractNumId w:val="27"/>
+    <w:abstractNumId w:val="32"/>
   </w:num>
   <w:num w:numId="5" w16cid:durableId="1690448212">
+    <w:abstractNumId w:val="20"/>
+  </w:num>
+  <w:num w:numId="6" w16cid:durableId="1483933587">
+    <w:abstractNumId w:val="38"/>
+  </w:num>
+  <w:num w:numId="7" w16cid:durableId="1608809146">
+    <w:abstractNumId w:val="9"/>
+  </w:num>
+  <w:num w:numId="8" w16cid:durableId="1371148068">
     <w:abstractNumId w:val="16"/>
   </w:num>
-  <w:num w:numId="6" w16cid:durableId="1483933587">
-    <w:abstractNumId w:val="33"/>
-  </w:num>
-  <w:num w:numId="7" w16cid:durableId="1608809146">
-    <w:abstractNumId w:val="8"/>
-  </w:num>
-  <w:num w:numId="8" w16cid:durableId="1371148068">
-    <w:abstractNumId w:val="12"/>
-  </w:num>
   <w:num w:numId="9" w16cid:durableId="932276992">
-    <w:abstractNumId w:val="9"/>
+    <w:abstractNumId w:val="10"/>
   </w:num>
   <w:num w:numId="10" w16cid:durableId="1532760451">
-    <w:abstractNumId w:val="10"/>
+    <w:abstractNumId w:val="11"/>
   </w:num>
   <w:num w:numId="11" w16cid:durableId="440761854">
-    <w:abstractNumId w:val="34"/>
+    <w:abstractNumId w:val="39"/>
   </w:num>
   <w:num w:numId="12" w16cid:durableId="1532910506">
-    <w:abstractNumId w:val="13"/>
+    <w:abstractNumId w:val="17"/>
   </w:num>
   <w:num w:numId="13" w16cid:durableId="1620793957">
-    <w:abstractNumId w:val="21"/>
+    <w:abstractNumId w:val="26"/>
   </w:num>
   <w:num w:numId="14" w16cid:durableId="830096299">
+    <w:abstractNumId w:val="7"/>
+  </w:num>
+  <w:num w:numId="15" w16cid:durableId="1066881972">
+    <w:abstractNumId w:val="30"/>
+  </w:num>
+  <w:num w:numId="16" w16cid:durableId="689843157">
+    <w:abstractNumId w:val="5"/>
+  </w:num>
+  <w:num w:numId="17" w16cid:durableId="310595173">
+    <w:abstractNumId w:val="37"/>
+  </w:num>
+  <w:num w:numId="18" w16cid:durableId="414783859">
     <w:abstractNumId w:val="6"/>
   </w:num>
-  <w:num w:numId="15" w16cid:durableId="1066881972">
-    <w:abstractNumId w:val="25"/>
-  </w:num>
-  <w:num w:numId="16" w16cid:durableId="689843157">
+  <w:num w:numId="19" w16cid:durableId="2101170708">
     <w:abstractNumId w:val="4"/>
   </w:num>
-  <w:num w:numId="17" w16cid:durableId="310595173">
-    <w:abstractNumId w:val="32"/>
-  </w:num>
-  <w:num w:numId="18" w16cid:durableId="414783859">
-    <w:abstractNumId w:val="5"/>
-  </w:num>
-  <w:num w:numId="19" w16cid:durableId="2101170708">
-    <w:abstractNumId w:val="3"/>
-  </w:num>
   <w:num w:numId="20" w16cid:durableId="1216894235">
-    <w:abstractNumId w:val="20"/>
+    <w:abstractNumId w:val="25"/>
   </w:num>
   <w:num w:numId="21" w16cid:durableId="180972019">
     <w:abstractNumId w:val="1"/>
   </w:num>
   <w:num w:numId="22" w16cid:durableId="2014067584">
-    <w:abstractNumId w:val="11"/>
+    <w:abstractNumId w:val="15"/>
   </w:num>
   <w:num w:numId="23" w16cid:durableId="555287480">
-    <w:abstractNumId w:val="14"/>
+    <w:abstractNumId w:val="18"/>
   </w:num>
   <w:num w:numId="24" w16cid:durableId="1493638717">
-    <w:abstractNumId w:val="26"/>
+    <w:abstractNumId w:val="31"/>
   </w:num>
   <w:num w:numId="25" w16cid:durableId="919872500">
-    <w:abstractNumId w:val="35"/>
+    <w:abstractNumId w:val="40"/>
   </w:num>
   <w:num w:numId="26" w16cid:durableId="114957433">
     <w:abstractNumId w:val="2"/>
   </w:num>
   <w:num w:numId="27" w16cid:durableId="1192912839">
-    <w:abstractNumId w:val="19"/>
+    <w:abstractNumId w:val="23"/>
   </w:num>
   <w:num w:numId="28" w16cid:durableId="1518035012">
-    <w:abstractNumId w:val="7"/>
+    <w:abstractNumId w:val="8"/>
   </w:num>
   <w:num w:numId="29" w16cid:durableId="1307121393">
-    <w:abstractNumId w:val="24"/>
+    <w:abstractNumId w:val="29"/>
   </w:num>
   <w:num w:numId="30" w16cid:durableId="494296395">
-    <w:abstractNumId w:val="28"/>
+    <w:abstractNumId w:val="33"/>
   </w:num>
   <w:num w:numId="31" w16cid:durableId="78257378">
-    <w:abstractNumId w:val="30"/>
+    <w:abstractNumId w:val="35"/>
   </w:num>
   <w:num w:numId="32" w16cid:durableId="628317964">
-    <w:abstractNumId w:val="18"/>
+    <w:abstractNumId w:val="22"/>
   </w:num>
   <w:num w:numId="33" w16cid:durableId="816990604">
     <w:abstractNumId w:val="0"/>
   </w:num>
   <w:num w:numId="34" w16cid:durableId="329717005">
-    <w:abstractNumId w:val="23"/>
+    <w:abstractNumId w:val="28"/>
   </w:num>
   <w:num w:numId="35" w16cid:durableId="790981751">
-    <w:abstractNumId w:val="17"/>
+    <w:abstractNumId w:val="21"/>
   </w:num>
   <w:num w:numId="36" w16cid:durableId="1763407295">
-    <w:abstractNumId w:val="29"/>
+    <w:abstractNumId w:val="34"/>
+  </w:num>
+  <w:num w:numId="37" w16cid:durableId="1419133021">
+    <w:abstractNumId w:val="3"/>
+  </w:num>
+  <w:num w:numId="38" w16cid:durableId="1823303911">
+    <w:abstractNumId w:val="13"/>
+  </w:num>
+  <w:num w:numId="39" w16cid:durableId="1282879088">
+    <w:abstractNumId w:val="14"/>
+  </w:num>
+  <w:num w:numId="40" w16cid:durableId="513882594">
+    <w:abstractNumId w:val="24"/>
+  </w:num>
+  <w:num w:numId="41" w16cid:durableId="1663384694">
+    <w:abstractNumId w:val="12"/>
   </w:num>
 </w:numbering>
 </file>

</xml_diff>